<commit_message>
small changes to figure plotting
</commit_message>
<xml_diff>
--- a/ms/Dirichlet-Multinomial_1.2.docx
+++ b/ms/Dirichlet-Multinomial_1.2.docx
@@ -270,8 +270,6 @@
           <w:tab w:val="left" w:pos="360"/>
         </w:tabs>
       </w:pPr>
-      <w:bookmarkStart w:id="0" w:name="_GoBack"/>
-      <w:bookmarkEnd w:id="0"/>
     </w:p>
     <w:p>
       <w:pPr>
@@ -505,9 +503,6 @@
           <w:tab w:val="left" w:pos="360"/>
         </w:tabs>
         <w:ind w:firstLine="360"/>
-        <w:rPr>
-          <w:ins w:id="1" w:author="Kelli Johnson" w:date="2015-09-02T13:32:00Z"/>
-        </w:rPr>
       </w:pPr>
       <w:r>
         <w:lastRenderedPageBreak/>
@@ -516,20 +511,20 @@
       <w:r>
         <w:t>employed sampling methods and fish behavior (e.g., schooling) will lead to overdispersion of the true uncertainty in the estimated proportions (</w:t>
       </w:r>
-      <w:commentRangeStart w:id="2"/>
+      <w:commentRangeStart w:id="0"/>
       <w:r>
         <w:rPr>
           <w:highlight w:val="cyan"/>
         </w:rPr>
         <w:t>citation</w:t>
       </w:r>
-      <w:commentRangeEnd w:id="2"/>
+      <w:commentRangeEnd w:id="0"/>
       <w:r>
         <w:rPr>
           <w:rStyle w:val="CommentReference"/>
           <w:highlight w:val="cyan"/>
         </w:rPr>
-        <w:commentReference w:id="2"/>
+        <w:commentReference w:id="0"/>
       </w:r>
       <w:r>
         <w:t xml:space="preserve">). </w:t>
@@ -1830,15 +1825,13 @@
         </w:rPr>
         <w:t>)</w:t>
       </w:r>
-      <w:ins w:id="3" w:author="Kelli Johnson" w:date="2015-09-10T12:21:00Z">
-        <w:r>
-          <w:rPr>
-            <w:rFonts w:eastAsiaTheme="minorEastAsia" w:cs="Times New Roman"/>
-            <w:szCs w:val="24"/>
-          </w:rPr>
-          <w:t>,</w:t>
-        </w:r>
-      </w:ins>
+      <w:r>
+        <w:rPr>
+          <w:rFonts w:eastAsiaTheme="minorEastAsia" w:cs="Times New Roman"/>
+          <w:szCs w:val="24"/>
+        </w:rPr>
+        <w:t>,</w:t>
+      </w:r>
       <w:r>
         <w:rPr>
           <w:rFonts w:eastAsiaTheme="minorEastAsia" w:cs="Times New Roman"/>
@@ -1904,7 +1897,7 @@
         </w:rPr>
         <w:t xml:space="preserve">. </w:t>
       </w:r>
-      <w:commentRangeStart w:id="4"/>
+      <w:commentRangeStart w:id="2"/>
       <w:r>
         <w:rPr>
           <w:rFonts w:eastAsiaTheme="minorEastAsia" w:cs="Times New Roman"/>
@@ -2088,12 +2081,12 @@
         </w:rPr>
         <w:t xml:space="preserve"> </w:t>
       </w:r>
-      <w:commentRangeEnd w:id="4"/>
+      <w:commentRangeEnd w:id="2"/>
       <w:r>
         <w:rPr>
           <w:rStyle w:val="CommentReference"/>
         </w:rPr>
-        <w:commentReference w:id="4"/>
+        <w:commentReference w:id="2"/>
       </w:r>
       <w:r>
         <w:rPr>
@@ -2789,41 +2782,7 @@
           <w:rFonts w:eastAsiaTheme="minorEastAsia"/>
           <w:szCs w:val="24"/>
         </w:rPr>
-        <w:t>i.e., that the D</w:t>
-      </w:r>
-      <w:ins w:id="5" w:author="Kelli Johnson" w:date="2015-09-10T12:21:00Z">
-        <w:r>
-          <w:rPr>
-            <w:rFonts w:eastAsiaTheme="minorEastAsia"/>
-            <w:szCs w:val="24"/>
-          </w:rPr>
-          <w:t>M</w:t>
-        </w:r>
-      </w:ins>
-      <w:ins w:id="6" w:author="JTT" w:date="2015-09-07T16:29:00Z">
-        <w:del w:id="7" w:author="Kelli Johnson" w:date="2015-09-10T12:21:00Z">
-          <w:r>
-            <w:rPr>
-              <w:rFonts w:eastAsiaTheme="minorEastAsia"/>
-              <w:szCs w:val="24"/>
-            </w:rPr>
-            <w:delText>irichlet-multinomial</w:delText>
-          </w:r>
-        </w:del>
-        <w:r>
-          <w:rPr>
-            <w:rFonts w:eastAsiaTheme="minorEastAsia"/>
-            <w:szCs w:val="24"/>
-          </w:rPr>
-          <w:t xml:space="preserve"> </w:t>
-        </w:r>
-      </w:ins>
-      <w:r>
-        <w:rPr>
-          <w:rFonts w:eastAsiaTheme="minorEastAsia"/>
-          <w:szCs w:val="24"/>
-        </w:rPr>
-        <w:t>reduces to the multinomial</w:t>
+        <w:t>i.e., that the Dirichlet-multinomial reduces to the multinomial</w:t>
       </w:r>
       <w:r>
         <w:rPr>
@@ -3011,13 +2970,7 @@
         <w:t xml:space="preserve">.  </w:t>
       </w:r>
       <w:r>
-        <w:t>T</w:t>
-      </w:r>
-      <w:r>
-        <w:t>he variance of a single element from a m</w:t>
-      </w:r>
-      <w:r>
-        <w:t xml:space="preserve">ultinomial distribution is </w:t>
+        <w:t xml:space="preserve">The variance of a single element from a multinomial distribution is </w:t>
       </w:r>
     </w:p>
     <w:p>
@@ -3227,19 +3180,7 @@
         <w:rPr>
           <w:rFonts w:eastAsiaTheme="minorEastAsia"/>
         </w:rPr>
-        <w:t xml:space="preserve"> is the sample size</w:t>
-      </w:r>
-      <w:r>
-        <w:rPr>
-          <w:rFonts w:eastAsiaTheme="minorEastAsia"/>
-        </w:rPr>
-        <w:t xml:space="preserve">.  </w:t>
-      </w:r>
-      <w:r>
-        <w:rPr>
-          <w:rFonts w:eastAsiaTheme="minorEastAsia"/>
-        </w:rPr>
-        <w:t xml:space="preserve">Defining observed proportion </w:t>
+        <w:t xml:space="preserve"> is the sample size.  Defining observed proportion </w:t>
       </w:r>
       <m:oMath>
         <m:sSub>
@@ -4291,29 +4232,7 @@
         <w:rPr>
           <w:rFonts w:eastAsiaTheme="minorEastAsia"/>
         </w:rPr>
-        <w:t>the variance of the observed proportion at age for a D</w:t>
-      </w:r>
-      <w:ins w:id="8" w:author="Kelli Johnson" w:date="2015-09-10T12:22:00Z">
-        <w:r>
-          <w:rPr>
-            <w:rFonts w:eastAsiaTheme="minorEastAsia"/>
-          </w:rPr>
-          <w:t>M</w:t>
-        </w:r>
-      </w:ins>
-      <w:del w:id="9" w:author="Kelli Johnson" w:date="2015-09-10T12:22:00Z">
-        <w:r>
-          <w:rPr>
-            <w:rFonts w:eastAsiaTheme="minorEastAsia"/>
-          </w:rPr>
-          <w:delText>irichlet-multinomial</w:delText>
-        </w:r>
-      </w:del>
-      <w:r>
-        <w:rPr>
-          <w:rFonts w:eastAsiaTheme="minorEastAsia"/>
-        </w:rPr>
-        <w:t xml:space="preserve"> distribution is approximately:</w:t>
+        <w:t>the variance of the observed proportion at age for a Dirichlet-multinomial distribution is approximately:</w:t>
       </w:r>
     </w:p>
     <w:p>
@@ -5095,26 +5014,17 @@
         <w:rPr>
           <w:i/>
         </w:rPr>
-        <w:t>Linear effective sample size</w:t>
-      </w:r>
-      <w:r>
-        <w:rPr>
-          <w:i/>
-        </w:rPr>
-        <w:t xml:space="preserve"> </w:t>
-      </w:r>
-    </w:p>
-    <w:p>
-      <w:pPr>
-        <w:tabs>
-          <w:tab w:val="left" w:pos="360"/>
-        </w:tabs>
-      </w:pPr>
-      <w:r>
-        <w:t xml:space="preserve">As a default, we recommend a </w:t>
-      </w:r>
-      <w:r>
-        <w:t xml:space="preserve">re-parameterizations of the Dirichlet-multinomial distribution, wherein the variance-inflation parameter </w:t>
+        <w:t xml:space="preserve">Linear effective sample size </w:t>
+      </w:r>
+    </w:p>
+    <w:p>
+      <w:pPr>
+        <w:tabs>
+          <w:tab w:val="left" w:pos="360"/>
+        </w:tabs>
+      </w:pPr>
+      <w:r>
+        <w:t xml:space="preserve">As a default, we recommend a re-parameterizations of the Dirichlet-multinomial distribution, wherein the variance-inflation parameter </w:t>
       </w:r>
       <m:oMath>
         <m:r>
@@ -6389,7 +6299,13 @@
         </w:tabs>
       </w:pPr>
       <w:r>
-        <w:t>As a potential alternative, analysts may instead use the original parameterization of the Dirichlet-Multinomial distribution:</w:t>
+        <w:t xml:space="preserve">As a potential alternative, analysts may instead use the original parameterization of the </w:t>
+      </w:r>
+      <w:r>
+        <w:t>Dirichlet-m</w:t>
+      </w:r>
+      <w:r>
+        <w:t>ultinomial distribution:</w:t>
       </w:r>
     </w:p>
     <w:p>
@@ -7651,10 +7567,7 @@
         <w:t>)</w:t>
       </w:r>
       <w:r>
-        <w:t xml:space="preserve">.  </w:t>
-      </w:r>
-      <w:r>
-        <w:t>Pacific hake</w:t>
+        <w:t>.  Pacific hake</w:t>
       </w:r>
       <w:r>
         <w:t xml:space="preserve"> is a semi-pelagic schooling species of commercial importance to fisheries off of the US West Coast and Western Canada. Recent management includes an international treaty informed by annual stock assessments conducted using SS. </w:t>
@@ -7674,6 +7587,67 @@
         <w:tabs>
           <w:tab w:val="left" w:pos="360"/>
         </w:tabs>
+      </w:pPr>
+      <w:r>
+        <w:tab/>
+      </w:r>
+      <w:r>
+        <w:t>Four</w:t>
+      </w:r>
+      <w:r>
+        <w:t xml:space="preserve"> assessment models were fit to data for Pacific hake, where each model used a different approach to data-weighting: (i) </w:t>
+      </w:r>
+      <w:r>
+        <w:t>unweighted, (</w:t>
+      </w:r>
+      <w:r>
+        <w:t xml:space="preserve">ii) tuned using </w:t>
+      </w:r>
+      <w:r>
+        <w:t>McAllister-Ianelli (1997)</w:t>
+      </w:r>
+      <w:r>
+        <w:t xml:space="preserve">, </w:t>
+      </w:r>
+      <w:r>
+        <w:t>(ii</w:t>
+      </w:r>
+      <w:r>
+        <w:t>i</w:t>
+      </w:r>
+      <w:r>
+        <w:t xml:space="preserve">) </w:t>
+      </w:r>
+      <w:r>
+        <w:t>estimated using the Dirichlet-multinomial distribution</w:t>
+      </w:r>
+      <w:r>
+        <w:t>, and (iv) weight of zero for the age-composition data</w:t>
+      </w:r>
+      <w:r>
+        <w:t>.  This latter option specifies that the stock assessment is fitted only to abundance indices, and represents the extreme case of “zero” weight assigned to compositional data</w:t>
+      </w:r>
+      <w:r>
+        <w:t>.</w:t>
+      </w:r>
+      <w:r>
+        <w:t xml:space="preserve"> </w:t>
+      </w:r>
+      <w:r>
+        <w:rPr>
+          <w:highlight w:val="yellow"/>
+        </w:rPr>
+        <w:t>Specify the McAllister-Ianelli approach</w:t>
+      </w:r>
+      <w:r>
+        <w:t xml:space="preserve">. </w:t>
+      </w:r>
+    </w:p>
+    <w:p>
+      <w:pPr>
+        <w:tabs>
+          <w:tab w:val="left" w:pos="360"/>
+        </w:tabs>
         <w:rPr>
           <w:i/>
         </w:rPr>
@@ -7682,89 +7656,23 @@
         <w:rPr>
           <w:i/>
         </w:rPr>
-        <w:t>Model application</w:t>
-      </w:r>
-    </w:p>
-    <w:p>
-      <w:pPr>
-        <w:tabs>
-          <w:tab w:val="left" w:pos="360"/>
-        </w:tabs>
-      </w:pPr>
-      <w:ins w:id="10" w:author="Kelli Johnson" w:date="2015-09-10T13:12:00Z">
-        <w:r>
-          <w:t>Four</w:t>
-        </w:r>
-      </w:ins>
-      <w:del w:id="11" w:author="Kelli Johnson" w:date="2015-09-10T13:12:00Z">
-        <w:r>
-          <w:delText>Two</w:delText>
-        </w:r>
-      </w:del>
-      <w:r>
-        <w:t xml:space="preserve"> assessment models were fit to data for Pacific hake, where each model used a different approach to data-weighting: (i) </w:t>
-      </w:r>
-      <w:ins w:id="12" w:author="Kelli Johnson" w:date="2015-09-10T13:13:00Z">
-        <w:r>
-          <w:t>unweighted, (</w:t>
-        </w:r>
-        <w:r>
-          <w:t xml:space="preserve">ii) tuned using </w:t>
-        </w:r>
-      </w:ins>
-      <w:r>
-        <w:t>McAllister-Ianelli (1997)</w:t>
-      </w:r>
-      <w:ins w:id="13" w:author="Kelli Johnson" w:date="2015-09-10T13:13:00Z">
-        <w:r>
-          <w:t xml:space="preserve">, </w:t>
-        </w:r>
-      </w:ins>
-      <w:del w:id="14" w:author="Kelli Johnson" w:date="2015-09-10T13:13:00Z">
-        <w:r>
-          <w:delText xml:space="preserve"> and </w:delText>
-        </w:r>
-      </w:del>
-      <w:r>
-        <w:t>(ii</w:t>
-      </w:r>
-      <w:ins w:id="15" w:author="Kelli Johnson" w:date="2015-09-10T13:13:00Z">
-        <w:r>
-          <w:t>i</w:t>
-        </w:r>
-      </w:ins>
-      <w:r>
-        <w:t>) DM</w:t>
-      </w:r>
-      <w:ins w:id="16" w:author="Kelli Johnson" w:date="2015-09-10T13:13:00Z">
-        <w:r>
-          <w:t xml:space="preserve">, and (iv) </w:t>
-        </w:r>
-      </w:ins>
-      <w:ins w:id="17" w:author="Kelli Johnson" w:date="2015-09-10T13:14:00Z">
-        <w:r>
-          <w:t>weight of zero for the age-</w:t>
-        </w:r>
-      </w:ins>
-      <w:ins w:id="18" w:author="Kelli Johnson" w:date="2015-09-10T13:13:00Z">
-        <w:r>
-          <w:t>composition data</w:t>
-        </w:r>
-      </w:ins>
-      <w:r>
-        <w:t>.</w:t>
-      </w:r>
-      <w:r>
-        <w:t xml:space="preserve"> </w:t>
-      </w:r>
-      <w:r>
-        <w:rPr>
-          <w:highlight w:val="yellow"/>
-        </w:rPr>
-        <w:t>Specify the McAllister-Ianelli approach</w:t>
-      </w:r>
-      <w:r>
-        <w:t xml:space="preserve">. </w:t>
+        <w:t>Simulation testing</w:t>
+      </w:r>
+    </w:p>
+    <w:p>
+      <w:pPr>
+        <w:tabs>
+          <w:tab w:val="left" w:pos="360"/>
+        </w:tabs>
+      </w:pPr>
+      <w:r>
+        <w:t xml:space="preserve">The performance of the DM distribution inside SS was explored using simulated data. </w:t>
+      </w:r>
+      <w:r>
+        <w:rPr>
+          <w:highlight w:val="cyan"/>
+        </w:rPr>
+        <w:t>Specify the simulation scenarios, operating models, and estimation methods.</w:t>
       </w:r>
     </w:p>
     <w:p>
@@ -7780,38 +7688,7 @@
         <w:rPr>
           <w:i/>
         </w:rPr>
-        <w:t>Simulation testing</w:t>
-      </w:r>
-    </w:p>
-    <w:p>
-      <w:pPr>
-        <w:tabs>
-          <w:tab w:val="left" w:pos="360"/>
-        </w:tabs>
-      </w:pPr>
-      <w:r>
-        <w:t xml:space="preserve">The performance of the DM distribution inside SS was explored using simulated data. </w:t>
-      </w:r>
-      <w:r>
-        <w:rPr>
-          <w:highlight w:val="cyan"/>
-        </w:rPr>
-        <w:t>Specify the simulation scenarios, operating models, and estimation methods.</w:t>
-      </w:r>
-    </w:p>
-    <w:p>
-      <w:pPr>
-        <w:tabs>
-          <w:tab w:val="left" w:pos="360"/>
-        </w:tabs>
-        <w:rPr>
-          <w:i/>
-        </w:rPr>
-      </w:pPr>
-      <w:r>
-        <w:rPr>
-          <w:i/>
-        </w:rPr>
+        <w:lastRenderedPageBreak/>
         <w:t>Model evaluation</w:t>
       </w:r>
     </w:p>
@@ -7822,7 +7699,6 @@
         </w:tabs>
       </w:pPr>
       <w:r>
-        <w:lastRenderedPageBreak/>
         <w:t>Estimation procedures were evaluated by comparing estimated parameters and derived quantities of interest to management to their</w:t>
       </w:r>
       <w:r>
@@ -7984,7 +7860,6 @@
           <w:tab w:val="left" w:pos="360"/>
         </w:tabs>
         <w:rPr>
-          <w:ins w:id="19" w:author="Kelli Johnson" w:date="2015-09-10T13:46:00Z"/>
           <w:i/>
         </w:rPr>
       </w:pPr>
@@ -8054,7 +7929,6 @@
         <w:rPr>
           <w:b/>
         </w:rPr>
-        <w:lastRenderedPageBreak/>
         <w:t>Discussion</w:t>
       </w:r>
     </w:p>
@@ -8277,67 +8151,42 @@
           <w:tab w:val="left" w:pos="360"/>
         </w:tabs>
       </w:pPr>
-      <w:ins w:id="20" w:author="Kelli Johnson" w:date="2015-09-10T13:53:00Z">
-        <w:r>
-          <w:t>Partial support for KFJ was provided by the National Marine Fisheries-Sea Grant Population Dynamics Fellowship (</w:t>
-        </w:r>
-      </w:ins>
-      <w:ins w:id="21" w:author="Kelli Johnson" w:date="2015-09-10T13:54:00Z">
-        <w:r>
-          <w:rPr>
-            <w:highlight w:val="cyan"/>
-          </w:rPr>
-          <w:t>?</w:t>
-        </w:r>
-      </w:ins>
-      <w:ins w:id="22" w:author="Kelli Johnson" w:date="2015-09-10T13:53:00Z">
-        <w:r>
-          <w:t>).</w:t>
-        </w:r>
-      </w:ins>
-      <w:ins w:id="23" w:author="Kelli Johnson" w:date="2015-09-10T13:55:00Z">
-        <w:r>
-          <w:t xml:space="preserve"> This publication </w:t>
-        </w:r>
-      </w:ins>
-      <w:ins w:id="24" w:author="Kelli Johnson" w:date="2015-09-10T13:58:00Z">
-        <w:r>
-          <w:t>wa</w:t>
-        </w:r>
-      </w:ins>
-      <w:ins w:id="25" w:author="Kelli Johnson" w:date="2015-09-10T13:55:00Z">
-        <w:r>
-          <w:t>s partially funded by the Joint Institute for the Study of the Atmosphere and Ocean (JISAO) under NOAA Cooperati</w:t>
-        </w:r>
-      </w:ins>
-      <w:ins w:id="26" w:author="Kelli Johnson" w:date="2015-09-10T13:56:00Z">
-        <w:r>
-          <w:t xml:space="preserve">ve Agreement No. </w:t>
-        </w:r>
-        <w:r>
-          <w:rPr>
-            <w:highlight w:val="cyan"/>
-          </w:rPr>
-          <w:t>?</w:t>
-        </w:r>
-        <w:r>
-          <w:t xml:space="preserve">, Contribution </w:t>
-        </w:r>
-        <w:r>
-          <w:rPr>
-            <w:highlight w:val="cyan"/>
-          </w:rPr>
-          <w:t>?</w:t>
-        </w:r>
-        <w:r>
-          <w:t>.</w:t>
-        </w:r>
-      </w:ins>
-      <w:ins w:id="27" w:author="Kelli Johnson" w:date="2015-09-10T13:53:00Z">
-        <w:r>
-          <w:t xml:space="preserve"> </w:t>
-        </w:r>
-      </w:ins>
+      <w:r>
+        <w:t>Partial support for KFJ was provided by the National Marine Fisheries-Sea Grant Population Dynamics Fellowship (</w:t>
+      </w:r>
+      <w:r>
+        <w:rPr>
+          <w:highlight w:val="cyan"/>
+        </w:rPr>
+        <w:t>?</w:t>
+      </w:r>
+      <w:r>
+        <w:t xml:space="preserve">). This publication </w:t>
+      </w:r>
+      <w:r>
+        <w:t>wa</w:t>
+      </w:r>
+      <w:r>
+        <w:t xml:space="preserve">s partially funded by the Joint Institute for the Study of the Atmosphere and Ocean (JISAO) under NOAA Cooperative Agreement No. </w:t>
+      </w:r>
+      <w:r>
+        <w:rPr>
+          <w:highlight w:val="cyan"/>
+        </w:rPr>
+        <w:t>?</w:t>
+      </w:r>
+      <w:r>
+        <w:t xml:space="preserve">, Contribution </w:t>
+      </w:r>
+      <w:r>
+        <w:rPr>
+          <w:highlight w:val="cyan"/>
+        </w:rPr>
+        <w:t>?</w:t>
+      </w:r>
+      <w:r>
+        <w:t xml:space="preserve">. </w:t>
+      </w:r>
     </w:p>
     <w:p>
       <w:pPr>
@@ -8739,18 +8588,15 @@
         </w:tabs>
         <w:spacing w:after="200"/>
         <w:rPr>
-          <w:ins w:id="28" w:author="JTT" w:date="2015-09-07T15:08:00Z"/>
           <w:b/>
         </w:rPr>
       </w:pPr>
-      <w:ins w:id="29" w:author="JTT" w:date="2015-09-07T15:08:00Z">
-        <w:r>
-          <w:rPr>
-            <w:b/>
-          </w:rPr>
-          <w:br w:type="page"/>
-        </w:r>
-      </w:ins>
+      <w:r>
+        <w:rPr>
+          <w:b/>
+        </w:rPr>
+        <w:br w:type="page"/>
+      </w:r>
     </w:p>
     <w:p>
       <w:pPr>
@@ -8758,176 +8604,85 @@
           <w:tab w:val="left" w:pos="360"/>
         </w:tabs>
         <w:spacing w:after="200"/>
-        <w:rPr>
-          <w:ins w:id="30" w:author="JTT" w:date="2015-09-07T15:08:00Z"/>
-        </w:rPr>
-      </w:pPr>
-      <w:ins w:id="31" w:author="Kelli Johnson" w:date="2015-09-10T12:25:00Z">
-        <w:r>
-          <w:lastRenderedPageBreak/>
-          <w:t>Fig. 1</w:t>
-        </w:r>
-      </w:ins>
-      <w:ins w:id="32" w:author="Kelli Johnson" w:date="2015-09-10T12:35:00Z">
-        <w:r>
-          <w:t>.</w:t>
-        </w:r>
-      </w:ins>
-      <w:ins w:id="33" w:author="Kelli Johnson" w:date="2015-09-10T12:25:00Z">
-        <w:r>
-          <w:t xml:space="preserve"> Input sample size (x-axis) and effective sample size (</w:t>
-        </w:r>
-      </w:ins>
+      </w:pPr>
+      <w:r>
+        <w:lastRenderedPageBreak/>
+        <w:t>Fig. 1</w:t>
+      </w:r>
+      <w:r>
+        <w:t>.</w:t>
+      </w:r>
+      <w:r>
+        <w:t xml:space="preserve"> Input sample size (x-axis) and effective sample size (</w:t>
+      </w:r>
       <m:oMath>
         <m:sSub>
           <m:sSubPr>
             <m:ctrlPr>
-              <w:ins w:id="34" w:author="Kelli Johnson" w:date="2015-09-10T12:26:00Z">
-                <w:rPr>
-                  <w:rFonts w:ascii="Cambria Math" w:hAnsi="Cambria Math"/>
-                  <w:i/>
-                </w:rPr>
-              </w:ins>
+              <w:rPr>
+                <w:rFonts w:ascii="Cambria Math" w:hAnsi="Cambria Math"/>
+                <w:i/>
+              </w:rPr>
             </m:ctrlPr>
           </m:sSubPr>
           <m:e>
             <m:r>
-              <w:ins w:id="35" w:author="Kelli Johnson" w:date="2015-09-10T12:26:00Z">
-                <w:rPr>
-                  <w:rFonts w:ascii="Cambria Math" w:hAnsi="Cambria Math"/>
-                </w:rPr>
-                <m:t>N</m:t>
-              </w:ins>
+              <w:rPr>
+                <w:rFonts w:ascii="Cambria Math" w:hAnsi="Cambria Math"/>
+              </w:rPr>
+              <m:t>N</m:t>
             </m:r>
           </m:e>
           <m:sub>
             <m:r>
-              <w:ins w:id="36" w:author="Kelli Johnson" w:date="2015-09-10T12:26:00Z">
-                <w:rPr>
-                  <w:rFonts w:ascii="Cambria Math" w:hAnsi="Cambria Math"/>
-                </w:rPr>
-                <m:t>eff</m:t>
-              </w:ins>
+              <w:rPr>
+                <w:rFonts w:ascii="Cambria Math" w:hAnsi="Cambria Math"/>
+              </w:rPr>
+              <m:t>eff</m:t>
             </m:r>
           </m:sub>
         </m:sSub>
       </m:oMath>
-      <w:ins w:id="37" w:author="Kelli Johnson" w:date="2015-09-10T12:25:00Z">
-        <w:r>
-          <w:t>; y-axis)</w:t>
-        </w:r>
-      </w:ins>
-      <w:ins w:id="38" w:author="Kelli Johnson" w:date="2015-09-10T12:26:00Z">
-        <w:r>
-          <w:t xml:space="preserve"> for two paramaterizations of the Dirichlet-Multinomial (DM) distribution across varying values for the DM parameter specific to each </w:t>
-        </w:r>
-      </w:ins>
-      <w:ins w:id="39" w:author="Kelli Johnson" w:date="2015-09-10T12:27:00Z">
-        <w:r>
-          <w:t>parameterization</w:t>
-        </w:r>
-      </w:ins>
-      <w:ins w:id="40" w:author="Kelli Johnson" w:date="2015-09-10T12:26:00Z">
-        <w:r>
-          <w:t>.</w:t>
-        </w:r>
-      </w:ins>
-      <w:ins w:id="41" w:author="Kelli Johnson" w:date="2015-09-10T12:32:00Z">
-        <w:r>
-          <w:t xml:space="preserve"> The dashed line represents the 1:1 line where the input sample size is the same as the </w:t>
-        </w:r>
-      </w:ins>
+      <w:r>
+        <w:t>; y-axis) for two paramaterizations of the Dirichlet-Multinomial (DM) distribution across varying values for the DM parameter specific to each parameterization.</w:t>
+      </w:r>
+      <w:r>
+        <w:t xml:space="preserve"> The dashed line represents the 1:1 line where the input sample size is the same as the </w:t>
+      </w:r>
       <m:oMath>
         <m:sSub>
           <m:sSubPr>
             <m:ctrlPr>
-              <w:ins w:id="42" w:author="Kelli Johnson" w:date="2015-09-10T12:33:00Z">
-                <w:rPr>
-                  <w:rFonts w:ascii="Cambria Math" w:hAnsi="Cambria Math"/>
-                  <w:i/>
-                </w:rPr>
-              </w:ins>
+              <w:rPr>
+                <w:rFonts w:ascii="Cambria Math" w:hAnsi="Cambria Math"/>
+                <w:i/>
+              </w:rPr>
             </m:ctrlPr>
           </m:sSubPr>
           <m:e>
             <m:r>
-              <w:ins w:id="43" w:author="Kelli Johnson" w:date="2015-09-10T12:33:00Z">
-                <w:rPr>
-                  <w:rFonts w:ascii="Cambria Math" w:hAnsi="Cambria Math"/>
-                </w:rPr>
-                <m:t>N</m:t>
-              </w:ins>
+              <w:rPr>
+                <w:rFonts w:ascii="Cambria Math" w:hAnsi="Cambria Math"/>
+              </w:rPr>
+              <m:t>N</m:t>
             </m:r>
           </m:e>
           <m:sub>
             <m:r>
-              <w:ins w:id="44" w:author="Kelli Johnson" w:date="2015-09-10T12:33:00Z">
-                <w:rPr>
-                  <w:rFonts w:ascii="Cambria Math" w:hAnsi="Cambria Math"/>
-                </w:rPr>
-                <m:t>eff</m:t>
-              </w:ins>
+              <w:rPr>
+                <w:rFonts w:ascii="Cambria Math" w:hAnsi="Cambria Math"/>
+              </w:rPr>
+              <m:t>eff</m:t>
             </m:r>
           </m:sub>
         </m:sSub>
       </m:oMath>
-      <w:ins w:id="45" w:author="Kelli Johnson" w:date="2015-09-10T12:33:00Z">
-        <w:r>
-          <w:rPr>
-            <w:rFonts w:eastAsiaTheme="minorEastAsia"/>
-          </w:rPr>
-          <w:t>.</w:t>
-        </w:r>
-      </w:ins>
-    </w:p>
-    <w:p>
-      <w:pPr>
-        <w:tabs>
-          <w:tab w:val="left" w:pos="360"/>
-        </w:tabs>
-        <w:rPr>
-          <w:ins w:id="46" w:author="JTT" w:date="2015-09-07T15:08:00Z"/>
-          <w:del w:id="47" w:author="Kelli Johnson" w:date="2015-09-10T12:27:00Z"/>
-        </w:rPr>
-      </w:pPr>
-      <w:ins w:id="48" w:author="JTT" w:date="2015-09-07T15:08:00Z">
-        <w:del w:id="49" w:author="Kelli Johnson" w:date="2015-09-10T12:27:00Z">
-          <w:r>
-            <w:rPr>
-              <w:rPrChange w:id="50" w:author="JTT" w:date="2015-09-07T16:29:00Z">
-                <w:rPr>
-                  <w:b/>
-                </w:rPr>
-              </w:rPrChange>
-            </w:rPr>
-            <w:delText xml:space="preserve">Fig. 1 – Plot of </w:delText>
-          </w:r>
-        </w:del>
-      </w:ins>
-      <w:ins w:id="51" w:author="JTT" w:date="2015-09-07T15:09:00Z">
-        <w:del w:id="52" w:author="Kelli Johnson" w:date="2015-09-10T12:27:00Z">
-          <w:r>
-            <w:rPr>
-              <w:rPrChange w:id="53" w:author="JTT" w:date="2015-09-07T16:29:00Z">
-                <w:rPr>
-                  <w:b/>
-                </w:rPr>
-              </w:rPrChange>
-            </w:rPr>
-            <w:delText>input sample size (x-axis) and effective sample size (y-axis) for two different parameterizations of the Dirichlet-Multinomial distribution and varyi</w:delText>
-          </w:r>
-          <w:r>
-            <w:delText>ng values for the D-M parameter</w:delText>
-          </w:r>
-        </w:del>
-      </w:ins>
-      <w:ins w:id="54" w:author="JTT" w:date="2015-09-07T15:10:00Z">
-        <w:del w:id="55" w:author="Kelli Johnson" w:date="2015-09-10T12:27:00Z">
-          <w:r>
-            <w:delText>.</w:delText>
-          </w:r>
-        </w:del>
-      </w:ins>
+      <w:r>
+        <w:rPr>
+          <w:rFonts w:eastAsiaTheme="minorEastAsia"/>
+        </w:rPr>
+        <w:t>.</w:t>
+      </w:r>
     </w:p>
     <w:p>
       <w:pPr>
@@ -8936,73 +8691,62 @@
         </w:tabs>
         <w:spacing w:after="200"/>
         <w:rPr>
-          <w:ins w:id="56" w:author="Kelli Johnson" w:date="2015-09-10T12:25:00Z"/>
           <w:b/>
         </w:rPr>
       </w:pPr>
-      <w:commentRangeStart w:id="57"/>
-      <w:ins w:id="58" w:author="JTT" w:date="2015-09-07T16:33:00Z">
-        <w:r>
-          <w:rPr>
-            <w:b/>
-            <w:noProof/>
-          </w:rPr>
-          <w:drawing>
-            <wp:inline distT="0" distB="0" distL="0" distR="0" wp14:anchorId="62C73176" wp14:editId="0EC16F1C">
-              <wp:extent cx="5486400" cy="2743200"/>
-              <wp:effectExtent l="0" t="0" r="0" b="0"/>
-              <wp:docPr id="4" name="Picture 4" descr="C:\Users\James.Thorson\Desktop\UW Hideaway\Collaborations\2015 -- Dirichlet-Multinomial\Compare_parameterizations.png"/>
-              <wp:cNvGraphicFramePr>
-                <a:graphicFrameLocks xmlns:a="http://schemas.openxmlformats.org/drawingml/2006/main" noChangeAspect="1"/>
-              </wp:cNvGraphicFramePr>
-              <a:graphic xmlns:a="http://schemas.openxmlformats.org/drawingml/2006/main">
-                <a:graphicData uri="http://schemas.openxmlformats.org/drawingml/2006/picture">
-                  <pic:pic xmlns:pic="http://schemas.openxmlformats.org/drawingml/2006/picture">
-                    <pic:nvPicPr>
-                      <pic:cNvPr id="0" name="Picture 3" descr="C:\Users\James.Thorson\Desktop\UW Hideaway\Collaborations\2015 -- Dirichlet-Multinomial\Compare_parameterizations.png"/>
-                      <pic:cNvPicPr>
-                        <a:picLocks noChangeAspect="1" noChangeArrowheads="1"/>
-                      </pic:cNvPicPr>
-                    </pic:nvPicPr>
-                    <pic:blipFill>
-                      <a:blip r:embed="rId7">
-                        <a:extLst>
-                          <a:ext uri="{28A0092B-C50C-407E-A947-70E740481C1C}">
-                            <a14:useLocalDpi xmlns:a14="http://schemas.microsoft.com/office/drawing/2010/main" val="0"/>
-                          </a:ext>
-                        </a:extLst>
-                      </a:blip>
-                      <a:srcRect/>
-                      <a:stretch>
-                        <a:fillRect/>
-                      </a:stretch>
-                    </pic:blipFill>
-                    <pic:spPr bwMode="auto">
-                      <a:xfrm>
-                        <a:off x="0" y="0"/>
-                        <a:ext cx="5486400" cy="2743200"/>
-                      </a:xfrm>
-                      <a:prstGeom prst="rect">
-                        <a:avLst/>
-                      </a:prstGeom>
+      <w:r>
+        <w:rPr>
+          <w:b/>
+          <w:noProof/>
+        </w:rPr>
+        <w:drawing>
+          <wp:inline distT="0" distB="0" distL="0" distR="0" wp14:anchorId="3B141C6B" wp14:editId="0D92FB4F">
+            <wp:extent cx="5486400" cy="2743200"/>
+            <wp:effectExtent l="0" t="0" r="0" b="0"/>
+            <wp:docPr id="4" name="Picture 4" descr="C:\Users\James.Thorson\Desktop\UW Hideaway\Collaborations\2015 -- Dirichlet-Multinomial\Compare_parameterizations.png"/>
+            <wp:cNvGraphicFramePr>
+              <a:graphicFrameLocks xmlns:a="http://schemas.openxmlformats.org/drawingml/2006/main" noChangeAspect="1"/>
+            </wp:cNvGraphicFramePr>
+            <a:graphic xmlns:a="http://schemas.openxmlformats.org/drawingml/2006/main">
+              <a:graphicData uri="http://schemas.openxmlformats.org/drawingml/2006/picture">
+                <pic:pic xmlns:pic="http://schemas.openxmlformats.org/drawingml/2006/picture">
+                  <pic:nvPicPr>
+                    <pic:cNvPr id="0" name="Picture 3" descr="C:\Users\James.Thorson\Desktop\UW Hideaway\Collaborations\2015 -- Dirichlet-Multinomial\Compare_parameterizations.png"/>
+                    <pic:cNvPicPr>
+                      <a:picLocks noChangeAspect="1" noChangeArrowheads="1"/>
+                    </pic:cNvPicPr>
+                  </pic:nvPicPr>
+                  <pic:blipFill>
+                    <a:blip r:embed="rId7">
+                      <a:extLst>
+                        <a:ext uri="{28A0092B-C50C-407E-A947-70E740481C1C}">
+                          <a14:useLocalDpi xmlns:a14="http://schemas.microsoft.com/office/drawing/2010/main" val="0"/>
+                        </a:ext>
+                      </a:extLst>
+                    </a:blip>
+                    <a:srcRect/>
+                    <a:stretch>
+                      <a:fillRect/>
+                    </a:stretch>
+                  </pic:blipFill>
+                  <pic:spPr bwMode="auto">
+                    <a:xfrm>
+                      <a:off x="0" y="0"/>
+                      <a:ext cx="5486400" cy="2743200"/>
+                    </a:xfrm>
+                    <a:prstGeom prst="rect">
+                      <a:avLst/>
+                    </a:prstGeom>
+                    <a:noFill/>
+                    <a:ln>
                       <a:noFill/>
-                      <a:ln>
-                        <a:noFill/>
-                      </a:ln>
-                    </pic:spPr>
-                  </pic:pic>
-                </a:graphicData>
-              </a:graphic>
-            </wp:inline>
-          </w:drawing>
-        </w:r>
-      </w:ins>
-      <w:commentRangeEnd w:id="57"/>
-      <w:r>
-        <w:rPr>
-          <w:rStyle w:val="CommentReference"/>
-        </w:rPr>
-        <w:commentReference w:id="57"/>
+                    </a:ln>
+                  </pic:spPr>
+                </pic:pic>
+              </a:graphicData>
+            </a:graphic>
+          </wp:inline>
+        </w:drawing>
       </w:r>
     </w:p>
     <w:p>
@@ -9012,163 +8756,74 @@
         </w:tabs>
         <w:spacing w:after="200"/>
         <w:rPr>
-          <w:ins w:id="59" w:author="JTT" w:date="2015-09-07T16:29:00Z"/>
           <w:b/>
         </w:rPr>
       </w:pPr>
-      <w:ins w:id="60" w:author="JTT" w:date="2015-09-07T16:29:00Z">
-        <w:r>
-          <w:rPr>
-            <w:b/>
-          </w:rPr>
-          <w:br w:type="page"/>
-        </w:r>
-      </w:ins>
-    </w:p>
-    <w:p>
-      <w:pPr>
-        <w:tabs>
-          <w:tab w:val="left" w:pos="360"/>
-        </w:tabs>
-      </w:pPr>
-      <w:ins w:id="61" w:author="Kelli Johnson" w:date="2015-09-10T12:27:00Z">
-        <w:r>
-          <w:lastRenderedPageBreak/>
-          <w:t>Fig. 2</w:t>
-        </w:r>
-      </w:ins>
-      <w:ins w:id="62" w:author="Kelli Johnson" w:date="2015-09-10T12:35:00Z">
-        <w:r>
-          <w:t>.</w:t>
-        </w:r>
-      </w:ins>
-      <w:ins w:id="63" w:author="Kelli Johnson" w:date="2015-09-10T12:27:00Z">
-        <w:r>
-          <w:t xml:space="preserve"> Comparison of </w:t>
-        </w:r>
-      </w:ins>
+      <w:r>
+        <w:rPr>
+          <w:b/>
+        </w:rPr>
+        <w:br w:type="page"/>
+      </w:r>
+    </w:p>
+    <w:p>
+      <w:pPr>
+        <w:tabs>
+          <w:tab w:val="left" w:pos="360"/>
+        </w:tabs>
+      </w:pPr>
+      <w:r>
+        <w:lastRenderedPageBreak/>
+        <w:t>Fig. 2</w:t>
+      </w:r>
+      <w:r>
+        <w:t>.</w:t>
+      </w:r>
+      <w:r>
+        <w:t xml:space="preserve"> Comparison of </w:t>
+      </w:r>
       <w:r>
         <w:t>spawning output relative to average unfished levels</w:t>
       </w:r>
-      <w:ins w:id="64" w:author="Kelli Johnson" w:date="2015-09-10T12:28:00Z">
-        <w:r>
-          <w:t xml:space="preserve"> (</w:t>
-        </w:r>
-      </w:ins>
+      <w:r>
+        <w:t xml:space="preserve"> (</w:t>
+      </w:r>
       <w:r>
         <w:t>top</w:t>
       </w:r>
-      <w:ins w:id="65" w:author="Kelli Johnson" w:date="2015-09-10T12:28:00Z">
-        <w:r>
-          <w:t>)</w:t>
-        </w:r>
-      </w:ins>
-      <w:ins w:id="66" w:author="Kelli Johnson" w:date="2015-09-10T12:27:00Z">
-        <w:r>
-          <w:t xml:space="preserve">, spawning </w:t>
-        </w:r>
-      </w:ins>
+      <w:r>
+        <w:t xml:space="preserve">), spawning </w:t>
+      </w:r>
       <w:r>
         <w:t>output</w:t>
       </w:r>
-      <w:ins w:id="67" w:author="Kelli Johnson" w:date="2015-09-10T12:28:00Z">
-        <w:r>
-          <w:t xml:space="preserve"> (SPB; middle)</w:t>
-        </w:r>
-      </w:ins>
-      <w:ins w:id="68" w:author="Kelli Johnson" w:date="2015-09-10T12:27:00Z">
-        <w:r>
-          <w:t>, and fishing</w:t>
-        </w:r>
-        <w:r>
-          <w:t xml:space="preserve"> intensity (F</w:t>
-        </w:r>
-        <w:r>
-          <w:rPr>
-            <w:vertAlign w:val="subscript"/>
-          </w:rPr>
-          <w:t>SPR</w:t>
-        </w:r>
-      </w:ins>
-      <w:ins w:id="69" w:author="Kelli Johnson" w:date="2015-09-10T12:28:00Z">
-        <w:r>
-          <w:t>; right)</w:t>
-        </w:r>
-      </w:ins>
-      <w:ins w:id="70" w:author="Kelli Johnson" w:date="2015-09-10T12:27:00Z">
-        <w:r>
-          <w:t xml:space="preserve"> for the Pacific hake assessment given four alternative methods of weighting the age-composition data</w:t>
-        </w:r>
-      </w:ins>
-      <w:ins w:id="71" w:author="Kelli Johnson" w:date="2015-09-10T12:28:00Z">
-        <w:r>
-          <w:t>: (</w:t>
-        </w:r>
-      </w:ins>
-      <w:ins w:id="72" w:author="Kelli Johnson" w:date="2015-09-10T13:14:00Z">
-        <w:r>
-          <w:t>i</w:t>
-        </w:r>
-      </w:ins>
-      <w:ins w:id="73" w:author="Kelli Johnson" w:date="2015-09-10T12:28:00Z">
-        <w:r>
-          <w:t>) unweighted (red), (</w:t>
-        </w:r>
-      </w:ins>
-      <w:ins w:id="74" w:author="Kelli Johnson" w:date="2015-09-10T13:14:00Z">
-        <w:r>
-          <w:t>ii</w:t>
-        </w:r>
-      </w:ins>
-      <w:ins w:id="75" w:author="Kelli Johnson" w:date="2015-09-10T12:28:00Z">
-        <w:r>
-          <w:t>) tuned (green); (</w:t>
-        </w:r>
-      </w:ins>
-      <w:ins w:id="76" w:author="Kelli Johnson" w:date="2015-09-10T13:14:00Z">
-        <w:r>
-          <w:t>iii</w:t>
-        </w:r>
-      </w:ins>
-      <w:ins w:id="77" w:author="Kelli Johnson" w:date="2015-09-10T12:28:00Z">
-        <w:r>
-          <w:t>) Dirichlet-Multinomial distribution (blue); and (</w:t>
-        </w:r>
-      </w:ins>
-      <w:ins w:id="78" w:author="Kelli Johnson" w:date="2015-09-10T13:14:00Z">
-        <w:r>
-          <w:t>iv</w:t>
-        </w:r>
-      </w:ins>
-      <w:ins w:id="79" w:author="Kelli Johnson" w:date="2015-09-10T12:28:00Z">
-        <w:r>
-          <w:t xml:space="preserve">) </w:t>
-        </w:r>
-      </w:ins>
-      <w:ins w:id="80" w:author="Kelli Johnson" w:date="2015-09-10T13:14:00Z">
-        <w:r>
-          <w:t xml:space="preserve">weight of zero for the </w:t>
-        </w:r>
-      </w:ins>
-      <w:ins w:id="81" w:author="Kelli Johnson" w:date="2015-09-10T12:28:00Z">
-        <w:r>
-          <w:t>age-composition data (black)</w:t>
-        </w:r>
-      </w:ins>
-      <w:ins w:id="82" w:author="Kelli Johnson" w:date="2015-09-10T12:27:00Z">
-        <w:r>
-          <w:t xml:space="preserve">.  </w:t>
-        </w:r>
-      </w:ins>
-    </w:p>
-    <w:p>
-      <w:pPr>
-        <w:tabs>
-          <w:tab w:val="left" w:pos="360"/>
-        </w:tabs>
-        <w:rPr>
-          <w:ins w:id="83" w:author="JTT" w:date="2015-09-07T16:29:00Z"/>
-        </w:rPr>
+      <w:r>
+        <w:t xml:space="preserve"> (SPB; middle), and fishing</w:t>
+      </w:r>
+      <w:r>
+        <w:t xml:space="preserve"> intensity (F</w:t>
+      </w:r>
+      <w:r>
+        <w:rPr>
+          <w:vertAlign w:val="subscript"/>
+        </w:rPr>
+        <w:t>SPR</w:t>
+      </w:r>
+      <w:r>
+        <w:t>; right) for the Pacific hake assessment given four alternative methods of weighting the age-composition data: (i) unweighted (red), (ii) tuned (green); (iii) Dirichlet-Multinomial distribution (blue); and (iv) weight of zero for the age-composition data (black)</w:t>
+      </w:r>
+      <w:r>
+        <w:t>, where for each modle we show the maximum likelihood estimates (solid line) and +/- 1 standard error (shaded region)</w:t>
+      </w:r>
+      <w:r>
+        <w:t xml:space="preserve">.  </w:t>
+      </w:r>
+    </w:p>
+    <w:p>
+      <w:pPr>
+        <w:tabs>
+          <w:tab w:val="left" w:pos="360"/>
+        </w:tabs>
       </w:pPr>
       <w:r>
         <w:rPr>
@@ -9226,12 +8881,6 @@
       <w:r>
         <w:t xml:space="preserve"> </w:t>
       </w:r>
-      <w:r>
-        <w:rPr>
-          <w:rStyle w:val="CommentReference"/>
-        </w:rPr>
-        <w:commentReference w:id="84"/>
-      </w:r>
     </w:p>
     <w:p>
       <w:pPr>
@@ -9247,149 +8896,149 @@
           <w:tab w:val="left" w:pos="360"/>
         </w:tabs>
         <w:rPr>
-          <w:ins w:id="85" w:author="Kelli Johnson" w:date="2015-09-10T12:34:00Z"/>
-        </w:rPr>
-      </w:pPr>
-      <w:ins w:id="86" w:author="Kelli Johnson" w:date="2015-09-10T12:34:00Z">
-        <w:r>
-          <w:lastRenderedPageBreak/>
-          <w:t>Fig. 3</w:t>
-        </w:r>
-      </w:ins>
-      <w:ins w:id="87" w:author="Kelli Johnson" w:date="2015-09-10T15:37:00Z">
-        <w:r>
-          <w:t>. Estimated effective sample size (</w:t>
-        </w:r>
-        <m:oMath>
-          <m:sSub>
-            <m:sSubPr>
-              <m:ctrlPr>
-                <w:rPr>
-                  <w:rFonts w:ascii="Cambria Math" w:hAnsi="Cambria Math"/>
-                  <w:i/>
-                </w:rPr>
-              </m:ctrlPr>
-            </m:sSubPr>
-            <m:e>
-              <m:r>
-                <w:rPr>
-                  <w:rFonts w:ascii="Cambria Math" w:hAnsi="Cambria Math"/>
-                </w:rPr>
-                <m:t>N</m:t>
-              </m:r>
-            </m:e>
-            <m:sub>
-              <m:r>
-                <w:rPr>
-                  <w:rFonts w:ascii="Cambria Math" w:hAnsi="Cambria Math"/>
-                </w:rPr>
-                <m:t>eff</m:t>
-              </m:r>
-            </m:sub>
-          </m:sSub>
-        </m:oMath>
-        <w:r>
-          <w:rPr>
-            <w:rFonts w:eastAsiaTheme="minorEastAsia"/>
-          </w:rPr>
-          <w:t xml:space="preserve">) from </w:t>
-        </w:r>
-      </w:ins>
-      <w:ins w:id="88" w:author="Kelli Johnson" w:date="2015-09-10T15:38:00Z">
-        <w:r>
-          <w:rPr>
-            <w:rFonts w:eastAsiaTheme="minorEastAsia"/>
-          </w:rPr>
-          <w:t xml:space="preserve">parameterization #2 of </w:t>
-        </w:r>
-      </w:ins>
-      <w:ins w:id="89" w:author="Kelli Johnson" w:date="2015-09-10T15:37:00Z">
-        <w:r>
-          <w:rPr>
-            <w:rFonts w:eastAsiaTheme="minorEastAsia"/>
-          </w:rPr>
-          <w:t>the Dirichlet-Multinomial</w:t>
-        </w:r>
-      </w:ins>
-      <w:ins w:id="90" w:author="Kelli Johnson" w:date="2015-09-10T15:38:00Z">
-        <w:r>
-          <w:rPr>
-            <w:rFonts w:eastAsiaTheme="minorEastAsia"/>
-          </w:rPr>
-          <w:t xml:space="preserve"> (DM)</w:t>
-        </w:r>
-      </w:ins>
-      <w:ins w:id="91" w:author="Kelli Johnson" w:date="2015-09-10T15:37:00Z">
-        <w:r>
-          <w:rPr>
-            <w:rFonts w:eastAsiaTheme="minorEastAsia"/>
-          </w:rPr>
-          <w:t xml:space="preserve"> distribution</w:t>
-        </w:r>
-      </w:ins>
-      <w:ins w:id="92" w:author="Kelli Johnson" w:date="2015-09-10T15:38:00Z">
-        <w:r>
-          <w:rPr>
-            <w:rFonts w:eastAsiaTheme="minorEastAsia"/>
-          </w:rPr>
-          <w:t xml:space="preserve"> implemented in Stock Synthesis as the amount of information contained in the data decreased (i.e., operating model (OM) inflation factor).</w:t>
-        </w:r>
-      </w:ins>
-      <w:ins w:id="93" w:author="Kelli Johnson" w:date="2015-09-10T15:39:00Z">
-        <w:r>
-          <w:rPr>
-            <w:noProof/>
-          </w:rPr>
-          <w:drawing>
-            <wp:inline distT="0" distB="0" distL="0" distR="0" wp14:anchorId="292684E0" wp14:editId="45C44C8F">
-              <wp:extent cx="4270375" cy="4270375"/>
-              <wp:effectExtent l="0" t="0" r="0" b="0"/>
-              <wp:docPr id="12" name="Picture 12" descr="C:\SS\Dirichlet-Multinomial\results\ESS_inflation.png"/>
-              <wp:cNvGraphicFramePr>
-                <a:graphicFrameLocks xmlns:a="http://schemas.openxmlformats.org/drawingml/2006/main" noChangeAspect="1"/>
-              </wp:cNvGraphicFramePr>
-              <a:graphic xmlns:a="http://schemas.openxmlformats.org/drawingml/2006/main">
-                <a:graphicData uri="http://schemas.openxmlformats.org/drawingml/2006/picture">
-                  <pic:pic xmlns:pic="http://schemas.openxmlformats.org/drawingml/2006/picture">
-                    <pic:nvPicPr>
-                      <pic:cNvPr id="0" name="Picture 10" descr="C:\SS\Dirichlet-Multinomial\results\ESS_inflation.png"/>
-                      <pic:cNvPicPr>
-                        <a:picLocks noChangeAspect="1" noChangeArrowheads="1"/>
-                      </pic:cNvPicPr>
-                    </pic:nvPicPr>
-                    <pic:blipFill>
-                      <a:blip r:embed="rId9">
-                        <a:extLst>
-                          <a:ext uri="{28A0092B-C50C-407E-A947-70E740481C1C}">
-                            <a14:useLocalDpi xmlns:a14="http://schemas.microsoft.com/office/drawing/2010/main" val="0"/>
-                          </a:ext>
-                        </a:extLst>
-                      </a:blip>
-                      <a:srcRect/>
-                      <a:stretch>
-                        <a:fillRect/>
-                      </a:stretch>
-                    </pic:blipFill>
-                    <pic:spPr bwMode="auto">
-                      <a:xfrm>
-                        <a:off x="0" y="0"/>
-                        <a:ext cx="4270375" cy="4270375"/>
-                      </a:xfrm>
-                      <a:prstGeom prst="rect">
-                        <a:avLst/>
-                      </a:prstGeom>
+          <w:noProof/>
+        </w:rPr>
+      </w:pPr>
+      <w:r>
+        <w:lastRenderedPageBreak/>
+        <w:t>Fig. 3. Estimated effective sample size (</w:t>
+      </w:r>
+      <m:oMath>
+        <m:sSub>
+          <m:sSubPr>
+            <m:ctrlPr>
+              <w:rPr>
+                <w:rFonts w:ascii="Cambria Math" w:hAnsi="Cambria Math"/>
+                <w:i/>
+              </w:rPr>
+            </m:ctrlPr>
+          </m:sSubPr>
+          <m:e>
+            <m:r>
+              <w:rPr>
+                <w:rFonts w:ascii="Cambria Math" w:hAnsi="Cambria Math"/>
+              </w:rPr>
+              <m:t>N</m:t>
+            </m:r>
+          </m:e>
+          <m:sub>
+            <m:r>
+              <w:rPr>
+                <w:rFonts w:ascii="Cambria Math" w:hAnsi="Cambria Math"/>
+              </w:rPr>
+              <m:t>eff</m:t>
+            </m:r>
+          </m:sub>
+        </m:sSub>
+      </m:oMath>
+      <w:r>
+        <w:rPr>
+          <w:rFonts w:eastAsiaTheme="minorEastAsia"/>
+        </w:rPr>
+        <w:t xml:space="preserve">) from </w:t>
+      </w:r>
+      <w:r>
+        <w:rPr>
+          <w:rFonts w:eastAsiaTheme="minorEastAsia"/>
+        </w:rPr>
+        <w:t xml:space="preserve">the “linear” </w:t>
+      </w:r>
+      <w:r>
+        <w:rPr>
+          <w:rFonts w:eastAsiaTheme="minorEastAsia"/>
+        </w:rPr>
+        <w:t xml:space="preserve">parameterization </w:t>
+      </w:r>
+      <w:r>
+        <w:rPr>
+          <w:rFonts w:eastAsiaTheme="minorEastAsia"/>
+        </w:rPr>
+        <w:t xml:space="preserve">(version </w:t>
+      </w:r>
+      <w:r>
+        <w:rPr>
+          <w:rFonts w:eastAsiaTheme="minorEastAsia"/>
+        </w:rPr>
+        <w:t>#</w:t>
+      </w:r>
+      <w:r>
+        <w:rPr>
+          <w:rFonts w:eastAsiaTheme="minorEastAsia"/>
+        </w:rPr>
+        <w:t>1</w:t>
+      </w:r>
+      <w:r>
+        <w:rPr>
+          <w:rFonts w:eastAsiaTheme="minorEastAsia"/>
+        </w:rPr>
+        <w:t>)</w:t>
+      </w:r>
+      <w:r>
+        <w:rPr>
+          <w:rFonts w:eastAsiaTheme="minorEastAsia"/>
+        </w:rPr>
+        <w:t xml:space="preserve"> of the Dirichlet-Multinomial (DM) distribution implemented in Stock Synthesis as the amount of information contained in the data decreased (i.e., operating model (OM) inflation factor).</w:t>
+      </w:r>
+    </w:p>
+    <w:p>
+      <w:pPr>
+        <w:tabs>
+          <w:tab w:val="left" w:pos="360"/>
+        </w:tabs>
+      </w:pPr>
+      <w:r>
+        <w:rPr>
+          <w:noProof/>
+        </w:rPr>
+        <w:drawing>
+          <wp:inline distT="0" distB="0" distL="0" distR="0">
+            <wp:extent cx="4267200" cy="4267200"/>
+            <wp:effectExtent l="0" t="0" r="0" b="0"/>
+            <wp:docPr id="2" name="Picture 2" descr="C:\Users\James.Thorson\Desktop\Project_git\Dirichlet-Multinomial\results\ESS_inflation.png"/>
+            <wp:cNvGraphicFramePr>
+              <a:graphicFrameLocks xmlns:a="http://schemas.openxmlformats.org/drawingml/2006/main" noChangeAspect="1"/>
+            </wp:cNvGraphicFramePr>
+            <a:graphic xmlns:a="http://schemas.openxmlformats.org/drawingml/2006/main">
+              <a:graphicData uri="http://schemas.openxmlformats.org/drawingml/2006/picture">
+                <pic:pic xmlns:pic="http://schemas.openxmlformats.org/drawingml/2006/picture">
+                  <pic:nvPicPr>
+                    <pic:cNvPr id="0" name="Picture 2" descr="C:\Users\James.Thorson\Desktop\Project_git\Dirichlet-Multinomial\results\ESS_inflation.png"/>
+                    <pic:cNvPicPr>
+                      <a:picLocks noChangeAspect="1" noChangeArrowheads="1"/>
+                    </pic:cNvPicPr>
+                  </pic:nvPicPr>
+                  <pic:blipFill>
+                    <a:blip r:embed="rId9">
+                      <a:extLst>
+                        <a:ext uri="{28A0092B-C50C-407E-A947-70E740481C1C}">
+                          <a14:useLocalDpi xmlns:a14="http://schemas.microsoft.com/office/drawing/2010/main" val="0"/>
+                        </a:ext>
+                      </a:extLst>
+                    </a:blip>
+                    <a:srcRect/>
+                    <a:stretch>
+                      <a:fillRect/>
+                    </a:stretch>
+                  </pic:blipFill>
+                  <pic:spPr bwMode="auto">
+                    <a:xfrm>
+                      <a:off x="0" y="0"/>
+                      <a:ext cx="4267200" cy="4267200"/>
+                    </a:xfrm>
+                    <a:prstGeom prst="rect">
+                      <a:avLst/>
+                    </a:prstGeom>
+                    <a:noFill/>
+                    <a:ln>
                       <a:noFill/>
-                      <a:ln>
-                        <a:noFill/>
-                      </a:ln>
-                    </pic:spPr>
-                  </pic:pic>
-                </a:graphicData>
-              </a:graphic>
-            </wp:inline>
-          </w:drawing>
-        </w:r>
-      </w:ins>
+                    </a:ln>
+                  </pic:spPr>
+                </pic:pic>
+              </a:graphicData>
+            </a:graphic>
+          </wp:inline>
+        </w:drawing>
+      </w:r>
     </w:p>
     <w:p>
       <w:pPr>
@@ -9408,207 +9057,135 @@
           <w:b/>
         </w:rPr>
       </w:pPr>
-      <w:ins w:id="94" w:author="Kelli Johnson" w:date="2015-09-10T12:35:00Z">
-        <w:r>
-          <w:lastRenderedPageBreak/>
-          <w:t xml:space="preserve">Fig. 4. </w:t>
-        </w:r>
-      </w:ins>
-      <w:ins w:id="95" w:author="Kelli Johnson" w:date="2015-09-10T15:40:00Z">
-        <w:r>
-          <w:t xml:space="preserve">Relative error in estimates of </w:t>
-        </w:r>
-      </w:ins>
+      <w:r>
+        <w:lastRenderedPageBreak/>
+        <w:t xml:space="preserve">Fig. 4. Relative error in estimates of </w:t>
+      </w:r>
       <m:oMath>
         <m:r>
-          <w:ins w:id="96" w:author="Kelli Johnson" w:date="2015-09-10T15:41:00Z">
-            <w:rPr>
-              <w:rFonts w:ascii="Cambria Math" w:hAnsi="Cambria Math"/>
-            </w:rPr>
-            <m:t>ln</m:t>
-          </w:ins>
+          <w:rPr>
+            <w:rFonts w:ascii="Cambria Math" w:hAnsi="Cambria Math"/>
+          </w:rPr>
+          <m:t>ln</m:t>
         </m:r>
         <m:d>
           <m:dPr>
             <m:ctrlPr>
-              <w:ins w:id="97" w:author="Kelli Johnson" w:date="2015-09-10T15:41:00Z">
-                <w:rPr>
-                  <w:rFonts w:ascii="Cambria Math" w:hAnsi="Cambria Math"/>
-                  <w:i/>
-                </w:rPr>
-              </w:ins>
+              <w:rPr>
+                <w:rFonts w:ascii="Cambria Math" w:hAnsi="Cambria Math"/>
+                <w:i/>
+              </w:rPr>
             </m:ctrlPr>
           </m:dPr>
           <m:e>
             <m:sSub>
               <m:sSubPr>
                 <m:ctrlPr>
-                  <w:ins w:id="98" w:author="Kelli Johnson" w:date="2015-09-10T15:41:00Z">
-                    <w:rPr>
-                      <w:rFonts w:ascii="Cambria Math" w:hAnsi="Cambria Math"/>
-                      <w:i/>
-                    </w:rPr>
-                  </w:ins>
+                  <w:rPr>
+                    <w:rFonts w:ascii="Cambria Math" w:hAnsi="Cambria Math"/>
+                    <w:i/>
+                  </w:rPr>
                 </m:ctrlPr>
               </m:sSubPr>
               <m:e>
                 <m:r>
-                  <w:ins w:id="99" w:author="Kelli Johnson" w:date="2015-09-10T15:41:00Z">
-                    <w:rPr>
-                      <w:rFonts w:ascii="Cambria Math" w:hAnsi="Cambria Math"/>
-                    </w:rPr>
-                    <m:t>R</m:t>
-                  </w:ins>
+                  <w:rPr>
+                    <w:rFonts w:ascii="Cambria Math" w:hAnsi="Cambria Math"/>
+                  </w:rPr>
+                  <m:t>R</m:t>
                 </m:r>
               </m:e>
               <m:sub>
                 <m:r>
-                  <w:ins w:id="100" w:author="Kelli Johnson" w:date="2015-09-10T15:41:00Z">
-                    <w:rPr>
-                      <w:rFonts w:ascii="Cambria Math" w:hAnsi="Cambria Math"/>
-                    </w:rPr>
-                    <m:t>0</m:t>
-                  </w:ins>
+                  <w:rPr>
+                    <w:rFonts w:ascii="Cambria Math" w:hAnsi="Cambria Math"/>
+                  </w:rPr>
+                  <m:t>0</m:t>
                 </m:r>
               </m:sub>
             </m:sSub>
           </m:e>
         </m:d>
       </m:oMath>
-      <w:ins w:id="101" w:author="Kelli Johnson" w:date="2015-09-10T15:41:00Z">
-        <w:r>
-          <w:rPr>
-            <w:rFonts w:eastAsiaTheme="minorEastAsia"/>
-          </w:rPr>
-          <w:t xml:space="preserve"> and </w:t>
-        </w:r>
-        <w:r>
-          <w:rPr>
-            <w:rFonts w:eastAsiaTheme="minorEastAsia"/>
-            <w:i/>
-          </w:rPr>
-          <w:t>M</w:t>
-        </w:r>
-        <w:r>
-          <w:rPr>
-            <w:rFonts w:eastAsiaTheme="minorEastAsia"/>
-          </w:rPr>
-          <w:t xml:space="preserve"> across estimation methods (rows; multinomial (MN) and Dirichlet-Multinomial (DM)) and levels of inflation for the fishery age-composition data in the operating model (columns). Gradients are shown for </w:t>
-        </w:r>
-      </w:ins>
-      <w:ins w:id="102" w:author="Kelli Johnson" w:date="2015-09-10T15:43:00Z">
-        <w:r>
-          <w:rPr>
-            <w:rFonts w:eastAsiaTheme="minorEastAsia"/>
-          </w:rPr>
-          <w:t>the</w:t>
-        </w:r>
-      </w:ins>
-      <w:ins w:id="103" w:author="Kelli Johnson" w:date="2015-09-10T15:41:00Z">
-        <w:r>
-          <w:rPr>
-            <w:rFonts w:eastAsiaTheme="minorEastAsia"/>
-          </w:rPr>
-          <w:t xml:space="preserve"> </w:t>
-        </w:r>
-      </w:ins>
-      <w:ins w:id="104" w:author="Kelli Johnson" w:date="2015-09-10T15:43:00Z">
-        <w:r>
-          <w:rPr>
-            <w:rFonts w:eastAsiaTheme="minorEastAsia"/>
-          </w:rPr>
-          <w:t xml:space="preserve">estimation method with red indicating models that may not have properly converged. Lower left paneldoes not contain results because the DM </w:t>
-        </w:r>
-      </w:ins>
-      <w:ins w:id="105" w:author="Kelli Johnson" w:date="2015-09-10T15:44:00Z">
-        <w:r>
-          <w:rPr>
-            <w:rFonts w:eastAsiaTheme="minorEastAsia"/>
-          </w:rPr>
-          <w:t xml:space="preserve">estimation </w:t>
-        </w:r>
-      </w:ins>
-      <w:ins w:id="106" w:author="Kelli Johnson" w:date="2015-09-10T15:43:00Z">
-        <w:r>
-          <w:rPr>
-            <w:rFonts w:eastAsiaTheme="minorEastAsia"/>
-          </w:rPr>
-          <w:t xml:space="preserve">method was not used </w:t>
-        </w:r>
-      </w:ins>
-      <w:ins w:id="107" w:author="Kelli Johnson" w:date="2015-09-10T15:44:00Z">
-        <w:r>
-          <w:rPr>
-            <w:rFonts w:eastAsiaTheme="minorEastAsia"/>
-          </w:rPr>
-          <w:t>when the inflation factor was one.</w:t>
-        </w:r>
-      </w:ins>
-    </w:p>
-    <w:p>
-      <w:pPr>
-        <w:tabs>
-          <w:tab w:val="left" w:pos="360"/>
-        </w:tabs>
-        <w:rPr>
-          <w:ins w:id="108" w:author="Kelli Johnson" w:date="2015-09-10T12:35:00Z"/>
-        </w:rPr>
-      </w:pPr>
-      <w:ins w:id="109" w:author="Kelli Johnson" w:date="2015-09-10T15:40:00Z">
-        <w:r>
-          <w:rPr>
-            <w:noProof/>
-          </w:rPr>
-          <w:drawing>
-            <wp:inline distT="0" distB="0" distL="0" distR="0" wp14:anchorId="16B9D2DB" wp14:editId="71DAEB48">
-              <wp:extent cx="4270375" cy="4270375"/>
-              <wp:effectExtent l="0" t="0" r="0" b="0"/>
-              <wp:docPr id="14" name="Picture 14" descr="C:\SS\Dirichlet-Multinomial\results\R0andM_inflation.png"/>
-              <wp:cNvGraphicFramePr>
-                <a:graphicFrameLocks xmlns:a="http://schemas.openxmlformats.org/drawingml/2006/main" noChangeAspect="1"/>
-              </wp:cNvGraphicFramePr>
-              <a:graphic xmlns:a="http://schemas.openxmlformats.org/drawingml/2006/main">
-                <a:graphicData uri="http://schemas.openxmlformats.org/drawingml/2006/picture">
-                  <pic:pic xmlns:pic="http://schemas.openxmlformats.org/drawingml/2006/picture">
-                    <pic:nvPicPr>
-                      <pic:cNvPr id="0" name="Picture 12" descr="C:\SS\Dirichlet-Multinomial\results\R0andM_inflation.png"/>
-                      <pic:cNvPicPr>
-                        <a:picLocks noChangeAspect="1" noChangeArrowheads="1"/>
-                      </pic:cNvPicPr>
-                    </pic:nvPicPr>
-                    <pic:blipFill>
-                      <a:blip r:embed="rId10">
-                        <a:extLst>
-                          <a:ext uri="{28A0092B-C50C-407E-A947-70E740481C1C}">
-                            <a14:useLocalDpi xmlns:a14="http://schemas.microsoft.com/office/drawing/2010/main" val="0"/>
-                          </a:ext>
-                        </a:extLst>
-                      </a:blip>
-                      <a:srcRect/>
-                      <a:stretch>
-                        <a:fillRect/>
-                      </a:stretch>
-                    </pic:blipFill>
-                    <pic:spPr bwMode="auto">
-                      <a:xfrm>
-                        <a:off x="0" y="0"/>
-                        <a:ext cx="4270375" cy="4270375"/>
-                      </a:xfrm>
-                      <a:prstGeom prst="rect">
-                        <a:avLst/>
-                      </a:prstGeom>
+      <w:r>
+        <w:rPr>
+          <w:rFonts w:eastAsiaTheme="minorEastAsia"/>
+        </w:rPr>
+        <w:t xml:space="preserve"> and </w:t>
+      </w:r>
+      <w:r>
+        <w:rPr>
+          <w:rFonts w:eastAsiaTheme="minorEastAsia"/>
+          <w:i/>
+        </w:rPr>
+        <w:t>M</w:t>
+      </w:r>
+      <w:r>
+        <w:rPr>
+          <w:rFonts w:eastAsiaTheme="minorEastAsia"/>
+        </w:rPr>
+        <w:t xml:space="preserve"> across estimation methods (rows; multinomial (MN) and Dirichlet-Multinomial (DM)) and levels of inflation for the fishery age-composition data in the operating model (columns). Gradients are shown for the estimation method with red indicating models that may not have properly converged. Lower left paneldoes not contain results because the DM estimation method was not used when the inflation factor was one.</w:t>
+      </w:r>
+    </w:p>
+    <w:p>
+      <w:pPr>
+        <w:tabs>
+          <w:tab w:val="left" w:pos="360"/>
+        </w:tabs>
+      </w:pPr>
+      <w:r>
+        <w:rPr>
+          <w:noProof/>
+        </w:rPr>
+        <w:drawing>
+          <wp:inline distT="0" distB="0" distL="0" distR="0">
+            <wp:extent cx="4267200" cy="4267200"/>
+            <wp:effectExtent l="0" t="0" r="0" b="0"/>
+            <wp:docPr id="3" name="Picture 3" descr="C:\Users\James.Thorson\Desktop\Project_git\Dirichlet-Multinomial\results\R0andM_inflation.png"/>
+            <wp:cNvGraphicFramePr>
+              <a:graphicFrameLocks xmlns:a="http://schemas.openxmlformats.org/drawingml/2006/main" noChangeAspect="1"/>
+            </wp:cNvGraphicFramePr>
+            <a:graphic xmlns:a="http://schemas.openxmlformats.org/drawingml/2006/main">
+              <a:graphicData uri="http://schemas.openxmlformats.org/drawingml/2006/picture">
+                <pic:pic xmlns:pic="http://schemas.openxmlformats.org/drawingml/2006/picture">
+                  <pic:nvPicPr>
+                    <pic:cNvPr id="0" name="Picture 3" descr="C:\Users\James.Thorson\Desktop\Project_git\Dirichlet-Multinomial\results\R0andM_inflation.png"/>
+                    <pic:cNvPicPr>
+                      <a:picLocks noChangeAspect="1" noChangeArrowheads="1"/>
+                    </pic:cNvPicPr>
+                  </pic:nvPicPr>
+                  <pic:blipFill>
+                    <a:blip r:embed="rId10">
+                      <a:extLst>
+                        <a:ext uri="{28A0092B-C50C-407E-A947-70E740481C1C}">
+                          <a14:useLocalDpi xmlns:a14="http://schemas.microsoft.com/office/drawing/2010/main" val="0"/>
+                        </a:ext>
+                      </a:extLst>
+                    </a:blip>
+                    <a:srcRect/>
+                    <a:stretch>
+                      <a:fillRect/>
+                    </a:stretch>
+                  </pic:blipFill>
+                  <pic:spPr bwMode="auto">
+                    <a:xfrm>
+                      <a:off x="0" y="0"/>
+                      <a:ext cx="4267200" cy="4267200"/>
+                    </a:xfrm>
+                    <a:prstGeom prst="rect">
+                      <a:avLst/>
+                    </a:prstGeom>
+                    <a:noFill/>
+                    <a:ln>
                       <a:noFill/>
-                      <a:ln>
-                        <a:noFill/>
-                      </a:ln>
-                    </pic:spPr>
-                  </pic:pic>
-                </a:graphicData>
-              </a:graphic>
-            </wp:inline>
-          </w:drawing>
-        </w:r>
-      </w:ins>
+                    </a:ln>
+                  </pic:spPr>
+                </pic:pic>
+              </a:graphicData>
+            </a:graphic>
+          </wp:inline>
+        </w:drawing>
+      </w:r>
     </w:p>
     <w:p>
       <w:pPr>
@@ -9633,7 +9210,7 @@
 
 <file path=word/comments.xml><?xml version="1.0" encoding="utf-8"?>
 <w:comments xmlns:wpc="http://schemas.microsoft.com/office/word/2010/wordprocessingCanvas" xmlns:mc="http://schemas.openxmlformats.org/markup-compatibility/2006" xmlns:o="urn:schemas-microsoft-com:office:office" xmlns:r="http://schemas.openxmlformats.org/officeDocument/2006/relationships" xmlns:m="http://schemas.openxmlformats.org/officeDocument/2006/math" xmlns:v="urn:schemas-microsoft-com:vml" xmlns:wp14="http://schemas.microsoft.com/office/word/2010/wordprocessingDrawing" xmlns:wp="http://schemas.openxmlformats.org/drawingml/2006/wordprocessingDrawing" xmlns:w10="urn:schemas-microsoft-com:office:word" xmlns:w="http://schemas.openxmlformats.org/wordprocessingml/2006/main" xmlns:w14="http://schemas.microsoft.com/office/word/2010/wordml" xmlns:wpg="http://schemas.microsoft.com/office/word/2010/wordprocessingGroup" xmlns:wpi="http://schemas.microsoft.com/office/word/2010/wordprocessingInk" xmlns:wne="http://schemas.microsoft.com/office/word/2006/wordml" xmlns:wps="http://schemas.microsoft.com/office/word/2010/wordprocessingShape" mc:Ignorable="w14 wp14">
-  <w:comment w:id="2" w:author="Kelli Johnson" w:date="2015-09-02T16:35:00Z" w:initials="KFJ">
+  <w:comment w:id="0" w:author="Kelli Johnson" w:date="2015-09-02T16:35:00Z" w:initials="KFJ">
     <w:p>
       <w:pPr>
         <w:pStyle w:val="CommentText"/>
@@ -9644,6 +9221,8 @@
         </w:rPr>
         <w:annotationRef/>
       </w:r>
+      <w:bookmarkStart w:id="1" w:name="_GoBack"/>
+      <w:bookmarkEnd w:id="1"/>
       <w:r>
         <w:t>Coggins and Quinn, 1998; Crone and Sampson, 1998</w:t>
       </w:r>
@@ -9662,7 +9241,7 @@
       </w:r>
     </w:p>
   </w:comment>
-  <w:comment w:id="4" w:author="JTT" w:date="2015-09-07T16:29:00Z" w:initials="JT">
+  <w:comment w:id="2" w:author="JTT" w:date="2015-09-07T16:29:00Z" w:initials="JT">
     <w:p>
       <w:pPr>
         <w:pStyle w:val="CommentText"/>
@@ -9675,64 +9254,6 @@
       </w:r>
       <w:r>
         <w:t>The first term is currently missing in SS V3.3</w:t>
-      </w:r>
-    </w:p>
-  </w:comment>
-  <w:comment w:id="57" w:author="Kelli Johnson" w:date="2015-09-10T12:34:00Z" w:initials="KFJ">
-    <w:p>
-      <w:pPr>
-        <w:pStyle w:val="CommentText"/>
-      </w:pPr>
-      <w:r>
-        <w:rPr>
-          <w:rStyle w:val="CommentReference"/>
-        </w:rPr>
-        <w:annotationRef/>
-      </w:r>
-      <w:r>
-        <w:t>JTT can you upload the code you used to create the data for this plot?</w:t>
-      </w:r>
-    </w:p>
-  </w:comment>
-  <w:comment w:id="84" w:author="Kelli Johnson" w:date="2015-09-10T12:31:00Z" w:initials="KFJ">
-    <w:p>
-      <w:pPr>
-        <w:pStyle w:val="CommentText"/>
-      </w:pPr>
-      <w:r>
-        <w:rPr>
-          <w:rStyle w:val="CommentReference"/>
-        </w:rPr>
-        <w:annotationRef/>
-      </w:r>
-      <w:r>
-        <w:t>Titles need to be changed to match the abbreviations given in the caption.</w:t>
-      </w:r>
-    </w:p>
-    <w:p>
-      <w:pPr>
-        <w:pStyle w:val="CommentText"/>
-      </w:pPr>
-    </w:p>
-    <w:p>
-      <w:pPr>
-        <w:pStyle w:val="CommentText"/>
-      </w:pPr>
-      <w:r>
-        <w:t>Also this might look better as a 3 x 1 rather than a 1 x 3, then you could mash them all together and just label the x axis once.</w:t>
-      </w:r>
-    </w:p>
-    <w:p>
-      <w:pPr>
-        <w:pStyle w:val="CommentText"/>
-      </w:pPr>
-    </w:p>
-    <w:p>
-      <w:pPr>
-        <w:pStyle w:val="CommentText"/>
-      </w:pPr>
-      <w:r>
-        <w:t>The confidence intervals need to be explained in the caption.</w:t>
       </w:r>
     </w:p>
   </w:comment>
@@ -10211,6 +9732,7 @@
   <w:style w:type="character" w:default="1" w:styleId="DefaultParagraphFont">
     <w:name w:val="Default Paragraph Font"/>
     <w:uiPriority w:val="1"/>
+    <w:semiHidden/>
     <w:unhideWhenUsed/>
   </w:style>
   <w:style w:type="table" w:default="1" w:styleId="TableNormal">
@@ -10560,6 +10082,7 @@
   <w:style w:type="character" w:default="1" w:styleId="DefaultParagraphFont">
     <w:name w:val="Default Paragraph Font"/>
     <w:uiPriority w:val="1"/>
+    <w:semiHidden/>
     <w:unhideWhenUsed/>
   </w:style>
   <w:style w:type="table" w:default="1" w:styleId="TableNormal">

</xml_diff>

<commit_message>
update manuscript and plots
</commit_message>
<xml_diff>
--- a/ms/Dirichlet-Multinomial_1.2.docx
+++ b/ms/Dirichlet-Multinomial_1.2.docx
@@ -1897,7 +1897,7 @@
         </w:rPr>
         <w:t xml:space="preserve">. </w:t>
       </w:r>
-      <w:commentRangeStart w:id="2"/>
+      <w:commentRangeStart w:id="1"/>
       <w:r>
         <w:rPr>
           <w:rFonts w:eastAsiaTheme="minorEastAsia" w:cs="Times New Roman"/>
@@ -2081,12 +2081,12 @@
         </w:rPr>
         <w:t xml:space="preserve"> </w:t>
       </w:r>
-      <w:commentRangeEnd w:id="2"/>
+      <w:commentRangeEnd w:id="1"/>
       <w:r>
         <w:rPr>
           <w:rStyle w:val="CommentReference"/>
         </w:rPr>
-        <w:commentReference w:id="2"/>
+        <w:commentReference w:id="1"/>
       </w:r>
       <w:r>
         <w:rPr>
@@ -7528,6 +7528,9 @@
       <w:r>
         <w:t xml:space="preserve">), an integrated age-structured stock assessment framework frequently used to conduct assessments in many parts of the world (Methot and Wetzel, 2013). </w:t>
       </w:r>
+      <w:r>
+        <w:t xml:space="preserve"> In the following, however, we focus exclusively on the linear parameterization (version #1), given that it more closely mimics the action of the McAllister-Ianelli iterative reweighting method.  We leave for future research the development and exploration of more-complicated two-parameter forms for the Dirichlet-multinomial distribution, which could combine the characterists of both versions.  </w:t>
+      </w:r>
     </w:p>
     <w:p>
       <w:pPr>
@@ -7595,7 +7598,13 @@
         <w:t>Four</w:t>
       </w:r>
       <w:r>
-        <w:t xml:space="preserve"> assessment models were fit to data for Pacific hake, where each model used a different approach to data-weighting: (i) </w:t>
+        <w:t xml:space="preserve"> assessment models were fit to data for Pacific hake, where each model used a different approach to data-weighting</w:t>
+      </w:r>
+      <w:r>
+        <w:t xml:space="preserve"> for the fishery</w:t>
+      </w:r>
+      <w:r>
+        <w:t xml:space="preserve">: (i) </w:t>
       </w:r>
       <w:r>
         <w:t>unweighted, (</w:t>
@@ -7622,10 +7631,47 @@
         <w:t>estimated using the Dirichlet-multinomial distribution</w:t>
       </w:r>
       <w:r>
-        <w:t>, and (iv) weight of zero for the age-composition data</w:t>
-      </w:r>
-      <w:r>
-        <w:t>.  This latter option specifies that the stock assessment is fitted only to abundance indices, and represents the extreme case of “zero” weight assigned to compositional data</w:t>
+        <w:t xml:space="preserve">, and (iv) weight of zero for the </w:t>
+      </w:r>
+      <w:r>
+        <w:t xml:space="preserve">fishery </w:t>
+      </w:r>
+      <w:r>
+        <w:t>age-composition data</w:t>
+      </w:r>
+      <w:r>
+        <w:t xml:space="preserve">.  </w:t>
+      </w:r>
+      <w:r>
+        <w:t>Options (ii) (“McAllister-Ianelli”) involved fitting the model to simulated data, computing the ratio of input and “effective” sample size for each year of age-</w:t>
+      </w:r>
+      <w:r>
+        <w:lastRenderedPageBreak/>
+        <w:t>composition data for the fishery, computing the harmonic mean ratio among years, and then inputing this value as the a “weighting factor” for the fishery-age composition data.  The model was then fitted to data a 2</w:t>
+      </w:r>
+      <w:r>
+        <w:rPr>
+          <w:vertAlign w:val="superscript"/>
+        </w:rPr>
+        <w:t>nd</w:t>
+      </w:r>
+      <w:r>
+        <w:t xml:space="preserve"> time, this process was repeated, and the third fit to data was used as the final estimate of parameters.  Option (iv) </w:t>
+      </w:r>
+      <w:r>
+        <w:t>specifies that the stock assessment is fitted only to abundance indices</w:t>
+      </w:r>
+      <w:r>
+        <w:t xml:space="preserve"> and survey age-composition data</w:t>
+      </w:r>
+      <w:r>
+        <w:t xml:space="preserve">, and represents the extreme case of “zero” weight assigned to </w:t>
+      </w:r>
+      <w:r>
+        <w:t xml:space="preserve">fishery </w:t>
+      </w:r>
+      <w:r>
+        <w:t>compositional data</w:t>
       </w:r>
       <w:r>
         <w:t>.</w:t>
@@ -7634,13 +7680,16 @@
         <w:t xml:space="preserve"> </w:t>
       </w:r>
       <w:r>
-        <w:rPr>
-          <w:highlight w:val="yellow"/>
-        </w:rPr>
-        <w:t>Specify the McAllister-Ianelli approach</w:t>
-      </w:r>
-      <w:r>
-        <w:t xml:space="preserve">. </w:t>
+        <w:t xml:space="preserve"> Preliminary exploration showed that the input sample size is approximately equal to effective sample size for </w:t>
+      </w:r>
+      <w:r>
+        <w:t xml:space="preserve">survey age-composition data </w:t>
+      </w:r>
+      <w:r>
+        <w:t xml:space="preserve">(i.e., the McAllister-Ianelli approach results in a ratio of 0.94, and the Dirichlet-multinomial results in a ratio of 1.00.  We therefore chose to not down-weight the survey age-composition data </w:t>
+      </w:r>
+      <w:r>
+        <w:t xml:space="preserve">(i.e., we did not estimate the Dirichlet-multinomial parameter for the survey, nor did we tune it).  </w:t>
       </w:r>
     </w:p>
     <w:p>
@@ -7666,29 +7715,206 @@
         </w:tabs>
       </w:pPr>
       <w:r>
-        <w:t xml:space="preserve">The performance of the DM distribution inside SS was explored using simulated data. </w:t>
-      </w:r>
-      <w:r>
-        <w:rPr>
-          <w:highlight w:val="cyan"/>
-        </w:rPr>
-        <w:t>Specify the simulation scenarios, operating models, and estimation methods.</w:t>
-      </w:r>
-    </w:p>
-    <w:p>
-      <w:pPr>
-        <w:tabs>
-          <w:tab w:val="left" w:pos="360"/>
-        </w:tabs>
+        <w:t xml:space="preserve">The performance of the </w:t>
+      </w:r>
+      <w:r>
+        <w:t xml:space="preserve">Dirichlet-multinomial </w:t>
+      </w:r>
+      <w:r>
+        <w:t xml:space="preserve">distribution </w:t>
+      </w:r>
+      <w:r>
+        <w:t xml:space="preserve">implemented in Stock Synthesis </w:t>
+      </w:r>
+      <w:r>
+        <w:t xml:space="preserve">was explored using simulated data. </w:t>
+      </w:r>
+      <w:r>
+        <w:t xml:space="preserve"> To do so, we modified the Pacific hake estimation model in </w:t>
+      </w:r>
+      <w:r>
+        <w:t>four</w:t>
+      </w:r>
+      <w:r>
+        <w:t xml:space="preserve"> ways: (1) we changed fishery selectivity to be stationary over time (i.e., removing time-varying selectivity parameters), (2) we changed all fishery </w:t>
+      </w:r>
+      <w:r>
+        <w:t xml:space="preserve">age-composition </w:t>
+      </w:r>
+      <w:r>
+        <w:t>sample sizes to a single fixed value in each year</w:t>
+      </w:r>
+      <w:r>
+        <w:t>, (3) we changed all survey age-composition sample sizes to 100 samples per year, and (4) we changed to using an “explicit-F” parameterization, wherein instantaneous, fully-selected fishing mortality in each year is estimated as a fixed effect</w:t>
+      </w:r>
+      <w:r>
+        <w:t xml:space="preserve">.  </w:t>
+      </w:r>
+      <w:r>
+        <w:t xml:space="preserve">We then ran the modified Pacific hake assessment model on available data, extracted estimated parameters, and used these estimates as the “true” value during the simulation experiment (while confirming that estimated stock status and productivity is generally similar to that in the case study).  </w:t>
+      </w:r>
+    </w:p>
+    <w:p>
+      <w:pPr>
+        <w:tabs>
+          <w:tab w:val="left" w:pos="360"/>
+        </w:tabs>
+      </w:pPr>
+      <w:r>
+        <w:tab/>
+      </w:r>
+      <w:r>
+        <w:t xml:space="preserve">We then generate new, simulated data sets using the Stock Sythesis bootstrap simulator.  For each simulation replicate, we simulate a new vector of recruitment deviations, and also simulate </w:t>
+      </w:r>
+      <w:r>
+        <w:lastRenderedPageBreak/>
+        <w:t xml:space="preserve">a new fishing mortality pattern that increases linearly from </w:t>
+      </w:r>
+      <w:r>
         <w:rPr>
           <w:i/>
         </w:rPr>
-      </w:pPr>
+        <w:t>F=0.01</w:t>
+      </w:r>
+      <w:r>
+        <w:t xml:space="preserve"> in the first year (1966) to </w:t>
+      </w:r>
       <w:r>
         <w:rPr>
           <w:i/>
         </w:rPr>
-        <w:lastRenderedPageBreak/>
+        <w:t>F=0.30</w:t>
+      </w:r>
+      <w:r>
+        <w:t xml:space="preserve"> in the final year (2013).  The bootstrap simulator then calculates the population abundance-at-age resulting from the input vector of recruitment deviations and fishing mortality, and simulates abundance index and age-composition samples from their specified distributions (i.e., using a lognormal distribution with the input log-standard deviation for the abundance index, and a multinomial distribution with the input sample size for the age-composition samples).  </w:t>
+      </w:r>
+    </w:p>
+    <w:p>
+      <w:pPr>
+        <w:tabs>
+          <w:tab w:val="left" w:pos="360"/>
+        </w:tabs>
+      </w:pPr>
+      <w:r>
+        <w:tab/>
+        <w:t xml:space="preserve">The simulation experiment involves a factorial design </w:t>
+      </w:r>
+      <w:r>
+        <w:t>with</w:t>
+      </w:r>
+      <w:r>
+        <w:t xml:space="preserve"> three simulation scenarios, four levels of an inflation factor, and three estimation models.  For each combination, we run 100 simulation replicates, for a total of </w:t>
+      </w:r>
+      <m:oMath>
+        <m:r>
+          <w:rPr>
+            <w:rFonts w:ascii="Cambria Math" w:hAnsi="Cambria Math"/>
+          </w:rPr>
+          <m:t>3×4×3×100=3,600</m:t>
+        </m:r>
+      </m:oMath>
+      <w:r>
+        <w:rPr>
+          <w:rFonts w:eastAsiaTheme="minorEastAsia"/>
+        </w:rPr>
+        <w:t xml:space="preserve"> total estimation model runs</w:t>
+      </w:r>
+      <w:r>
+        <w:t xml:space="preserve">.  </w:t>
+      </w:r>
+      <w:r>
+        <w:t xml:space="preserve">We define three simulation scenarios, where </w:t>
+      </w:r>
+      <w:r>
+        <w:t xml:space="preserve">the “true” sample size used to simulate age-comosition data for the fishery is either 25, 100, or 400 per year.  Given this “true” age-composition sample, the “observed” age-composition sample is then inflated by a fixed inflation factor </w:t>
+      </w:r>
+      <w:r>
+        <w:rPr>
+          <w:rFonts w:cs="Times New Roman"/>
+          <w:i/>
+        </w:rPr>
+        <w:t>θ</w:t>
+      </w:r>
+      <w:r>
+        <w:rPr>
+          <w:rFonts w:cs="Times New Roman"/>
+          <w:i/>
+          <w:vertAlign w:val="subscript"/>
+        </w:rPr>
+        <w:t>sim</w:t>
+      </w:r>
+      <w:r>
+        <w:t xml:space="preserve">, with value </w:t>
+      </w:r>
+      <m:oMath>
+        <m:sSub>
+          <m:sSubPr>
+            <m:ctrlPr>
+              <w:rPr>
+                <w:rFonts w:ascii="Cambria Math" w:hAnsi="Cambria Math"/>
+                <w:i/>
+              </w:rPr>
+            </m:ctrlPr>
+          </m:sSubPr>
+          <m:e>
+            <m:r>
+              <w:rPr>
+                <w:rFonts w:ascii="Cambria Math" w:hAnsi="Cambria Math"/>
+              </w:rPr>
+              <m:t>θ</m:t>
+            </m:r>
+          </m:e>
+          <m:sub>
+            <m:r>
+              <w:rPr>
+                <w:rFonts w:ascii="Cambria Math" w:hAnsi="Cambria Math"/>
+              </w:rPr>
+              <m:t>sim</m:t>
+            </m:r>
+          </m:sub>
+        </m:sSub>
+        <m:r>
+          <w:rPr>
+            <w:rFonts w:ascii="Cambria Math" w:hAnsi="Cambria Math"/>
+          </w:rPr>
+          <m:t>={1,25,100,1000}</m:t>
+        </m:r>
+      </m:oMath>
+      <w:r>
+        <w:rPr>
+          <w:rFonts w:eastAsiaTheme="minorEastAsia"/>
+        </w:rPr>
+        <w:t xml:space="preserve">.  </w:t>
+      </w:r>
+      <w:r>
+        <w:rPr>
+          <w:rFonts w:eastAsiaTheme="minorEastAsia"/>
+        </w:rPr>
+        <w:t xml:space="preserve">We then use estimation models (i), (ii), and (iii) defined in the section titled </w:t>
+      </w:r>
+      <w:r>
+        <w:rPr>
+          <w:i/>
+        </w:rPr>
+        <w:t>Case study: Pacfic hake</w:t>
+      </w:r>
+      <w:r>
+        <w:t xml:space="preserve"> (see above).</w:t>
+      </w:r>
+    </w:p>
+    <w:p>
+      <w:pPr>
+        <w:tabs>
+          <w:tab w:val="left" w:pos="360"/>
+        </w:tabs>
+        <w:rPr>
+          <w:i/>
+        </w:rPr>
+      </w:pPr>
+      <w:r>
+        <w:rPr>
+          <w:i/>
+        </w:rPr>
         <w:t>Model evaluation</w:t>
       </w:r>
     </w:p>
@@ -7877,6 +8103,7 @@
         </w:tabs>
       </w:pPr>
       <w:r>
+        <w:lastRenderedPageBreak/>
         <w:t xml:space="preserve">Comparing four alternative methods for weighting compositional data in the Pacific hake assessment (Fig. 2) shows that estimates of spawning output and fishing intensity are generally bracketed by the two naïve approaches, i.e., either treating input sample size as effective sample size (“no weighting”) or removing fishery age-composition data entirely (“no fishery ages”).  In particular, removing fishery age data results in a higher estimate of average unfished spawning output and lower spawning output estimates from the mid-1980s onward, while treating input as effective sample size results in strong year-class strength estimates in the early 1980s and early 2000s.  By contrast, the default McAllister-Ianelli and new Dirichlet-multinomial weighting methods results in similar estimtes of spawning output, with the exception of recent years (2010 onwards) when the Dirichlet-multinomial estimator results in somewhat elevated estimates of spawning output relative to the McAllister-Ianelli method.  Similarly, the McAllister-Ianelli and Dirichlet-multinomial estimates of fishing intensity are more similar than the other weighting methods, particularly for early years (prior to 1970).   </w:t>
       </w:r>
     </w:p>
@@ -7908,13 +8135,74 @@
           <w:tab w:val="left" w:pos="360"/>
         </w:tabs>
       </w:pPr>
-    </w:p>
-    <w:p>
-      <w:pPr>
-        <w:tabs>
-          <w:tab w:val="left" w:pos="360"/>
-        </w:tabs>
-      </w:pPr>
+      <w:r>
+        <w:t xml:space="preserve">Estimates of the Dirichlet-multinomial parameter are hugely different among the three scenarios and three levels of the inflation factor (Fig. 3, panel a).  However, estimates of effective sample size are generally similar for all levels of the inflation factor for a given scenario (Fig. 3, panel b).  In general, the estimated effective sample size closely matches the true sample size for all scenarios and levels of the inflation factor.  However, we detect a small positive bias in the estimates of effective sample size when the true sample size is 400 (i.e., median effective sample size estimate is close to 450).  This bias is not detected in the other scenarios (true sample size of 25 or 100).   </w:t>
+      </w:r>
+    </w:p>
+    <w:p>
+      <w:pPr>
+        <w:tabs>
+          <w:tab w:val="left" w:pos="360"/>
+        </w:tabs>
+      </w:pPr>
+      <w:r>
+        <w:lastRenderedPageBreak/>
+        <w:tab/>
+        <w:t xml:space="preserve">Comparison of parameter estimates from the unweighted multinomial, </w:t>
+      </w:r>
+      <w:r>
+        <w:t xml:space="preserve">McAllister-Ianelli reweighting algorithm, and the linear parameterization of the Dirichlet-multinomial distribution shows that the McAllister-Ianelli and Dirichlet-multinomial have </w:t>
+      </w:r>
+      <w:r>
+        <w:t>similarly precision and accuracy</w:t>
+      </w:r>
+      <w:r>
+        <w:t xml:space="preserve"> </w:t>
+      </w:r>
+      <w:r>
+        <w:t xml:space="preserve">when estimating natural mortality and average unfished recruitment </w:t>
+      </w:r>
+      <w:r>
+        <w:t>for all</w:t>
+      </w:r>
+      <w:r>
+        <w:t xml:space="preserve"> levels of the inflation factor.  By contrast, the</w:t>
+      </w:r>
+      <w:r>
+        <w:t xml:space="preserve"> unweighted model has seriously substantially degraded estimates of natural mortality and unfished recruitment for any inflation factor other than 1.  We note that the Dirichlet-multinomial algorithm has a noteable fraction (20 of 100) of replicates that do not converge for the highest level of the variance inflation (</w:t>
+      </w:r>
+      <w:r>
+        <w:rPr>
+          <w:rFonts w:cs="Times New Roman"/>
+          <w:i/>
+        </w:rPr>
+        <w:t>θ</w:t>
+      </w:r>
+      <w:r>
+        <w:rPr>
+          <w:rFonts w:cs="Times New Roman"/>
+          <w:i/>
+          <w:vertAlign w:val="subscript"/>
+        </w:rPr>
+        <w:t>sim</w:t>
+      </w:r>
+      <w:r>
+        <w:rPr>
+          <w:rFonts w:cs="Times New Roman"/>
+        </w:rPr>
+        <w:t xml:space="preserve">=1000), but convergence is otherwise comparable between methods.  </w:t>
+      </w:r>
+      <w:r>
+        <w:rPr>
+          <w:rFonts w:cs="Times New Roman"/>
+        </w:rPr>
+        <w:t>We therefore conclude that the Dirichlet-mulinomial method has similar estimation performance to the previous McAllister-Ianelli reweighting approach.</w:t>
+      </w:r>
+      <w:bookmarkStart w:id="2" w:name="_GoBack"/>
+      <w:bookmarkEnd w:id="2"/>
+      <w:r>
+        <w:t xml:space="preserve">  </w:t>
+      </w:r>
     </w:p>
     <w:p>
       <w:pPr>
@@ -7977,6 +8265,7 @@
         <w:rPr>
           <w:i/>
         </w:rPr>
+        <w:lastRenderedPageBreak/>
         <w:t>Slow or inconsistent exploration of alternative models</w:t>
       </w:r>
       <w:r>
@@ -8010,11 +8299,7 @@
         <w:t>Failure to account for uncertainty in data weighting</w:t>
       </w:r>
       <w:r>
-        <w:t xml:space="preserve">:  Previous methods also provide no obvious method for propogating uncertainty about data-weighting.  By contrast, the Dirichlet-multinomial approach represents data-weighting via an estimated parameter, and the uncertainty in this parameter can be captured via standard statistical methods (e.g., </w:t>
-      </w:r>
-      <w:r>
-        <w:lastRenderedPageBreak/>
-        <w:t xml:space="preserve">likelihood profiles, asymptotic confidence intervals, or Bayesian posteriors, </w:t>
+        <w:t xml:space="preserve">:  Previous methods also provide no obvious method for propogating uncertainty about data-weighting.  By contrast, the Dirichlet-multinomial approach represents data-weighting via an estimated parameter, and the uncertainty in this parameter can be captured via standard statistical methods (e.g., likelihood profiles, asymptotic confidence intervals, or Bayesian posteriors, </w:t>
       </w:r>
       <w:r>
         <w:fldChar w:fldCharType="begin"/>
@@ -8074,6 +8359,7 @@
         <w:rPr>
           <w:i/>
         </w:rPr>
+        <w:lastRenderedPageBreak/>
         <w:t>Interpretable estimates of effective sample size</w:t>
       </w:r>
       <w:r>
@@ -8087,125 +8373,122 @@
         </w:tabs>
       </w:pPr>
       <w:r>
-        <w:t xml:space="preserve">In particular, we envision that benefit #4 (“interpretable estimates of effective sample size”) can be used as a diagnostic for model goodness-of-fit.  Specifically, we envision that the analyst can subsequently explore potential hypotheses for overdispersed compositional data when the effective sample size is lower than the input sample size.  Potential causes presumably include time-varying or non-parametric fishery selectivity, time-varying growth, and other common </w:t>
-      </w:r>
-      <w:r>
+        <w:t xml:space="preserve">In particular, we envision that benefit #4 (“interpretable estimates of effective sample size”) can be used as a diagnostic for model goodness-of-fit.  Specifically, we envision that the analyst can subsequently explore potential hypotheses for overdispersed compositional data when the effective sample size is lower than the input sample size.  Potential causes presumably include time-varying or non-parametric fishery selectivity, time-varying growth, and other common types of model misspecification.  The analyst could then sequentially additional flexibility in these processes by treating them as random effects </w:t>
+      </w:r>
+      <w:r>
+        <w:fldChar w:fldCharType="begin"/>
+      </w:r>
+      <w:r>
+        <w:instrText xml:space="preserve"> ADDIN ZOTERO_ITEM CSL_CITATION {"citationID":"tebgvr7pv","properties":{"formattedCitation":"(Thorson et al., 2015)","plainCitation":"(Thorson et al., 2015)"},"citationItems":[{"id":3084,"uris":["http://zotero.org/users/251206/items/VUXCEEZD"],"uri":["http://zotero.org/users/251206/items/VUXCEEZD"],"itemData":{"id":3084,"type":"article-journal","title":"Random effect estimation of time-varying factors in Stock Synthesis","container-title":"ICES Journal of Marine Science: Journal du Conseil","page":"178-185","volume":"72","issue":"1","source":"icesjms.oxfordjournals.org","abstract":"Biological processes such as fishery selectivity, natural mortality, and somatic growth can vary over time, but it is challenging to estimate the magnitude of time-variation of demographic parameters in population dynamics models, particularly when using penalized-likelihood estimation approaches. Random-effect approaches can estimate the variance, but are computationally infeasible or not implemented for many models and software packages. We show that existing models and software based on penalized-likelihood can be used to calculate the Laplace approximation to the marginal likelihood of parameters representing variability over time, and specifically demonstrate this approach via application to Stock Synthesis. Using North Sea cod and Pacific hake models as case studies, we show that this method has little bias in estimating variances for simulated data. It also provides a similar estimate of variability in hake recruitment (log-SD = 1.43) to that obtained from Markov chain Monte Carlo (MCMC) methods (log-SD = 1.68), and the method estimates a non-trivial magnitude (log-SD = 0.07) of variation in growth for North Sea cod. We conclude by discussing the generality of the proposed method and by recommending future research regarding its performance relative to MCMC, particularly when estimating multiple variances simultaneously.","DOI":"10.1093/icesjms/fst211","ISSN":"1054-3139, 1095-9289","journalAbbreviation":"ICES J. Mar. Sci.","language":"en","author":[{"family":"Thorson","given":"James T."},{"family":"Hicks","given":"Allan C."},{"family":"Methot","given":"Richard D."}],"issued":{"date-parts":[["2015",1,1]]}}}],"schema":"https://github.com/citation-style-language/schema/raw/master/csl-citation.json"} </w:instrText>
+      </w:r>
+      <w:r>
+        <w:fldChar w:fldCharType="separate"/>
+      </w:r>
+      <w:r>
+        <w:rPr>
+          <w:rFonts w:cs="Times New Roman"/>
+        </w:rPr>
+        <w:t>(Thorson et al., 2015)</w:t>
+      </w:r>
+      <w:r>
+        <w:fldChar w:fldCharType="end"/>
+      </w:r>
+      <w:r>
+        <w:t xml:space="preserve">, and could determine which change causes the magnitude of overdispersion to decrease.  </w:t>
+      </w:r>
+    </w:p>
+    <w:p>
+      <w:pPr>
+        <w:tabs>
+          <w:tab w:val="left" w:pos="360"/>
+        </w:tabs>
+      </w:pPr>
+    </w:p>
+    <w:p>
+      <w:pPr>
+        <w:tabs>
+          <w:tab w:val="left" w:pos="360"/>
+        </w:tabs>
+      </w:pPr>
+    </w:p>
+    <w:p>
+      <w:pPr>
+        <w:tabs>
+          <w:tab w:val="left" w:pos="360"/>
+        </w:tabs>
+        <w:rPr>
+          <w:b/>
+        </w:rPr>
+      </w:pPr>
+      <w:r>
+        <w:rPr>
+          <w:b/>
+        </w:rPr>
+        <w:t>Acknowledgements</w:t>
+      </w:r>
+    </w:p>
+    <w:p>
+      <w:pPr>
+        <w:tabs>
+          <w:tab w:val="left" w:pos="360"/>
+        </w:tabs>
+      </w:pPr>
+      <w:r>
+        <w:t>Partial support for KFJ was provided by the National Marine Fisheries-Sea Grant Population Dynamics Fellowship (</w:t>
+      </w:r>
+      <w:r>
+        <w:rPr>
+          <w:highlight w:val="cyan"/>
+        </w:rPr>
+        <w:t>?</w:t>
+      </w:r>
+      <w:r>
+        <w:t xml:space="preserve">). This publication </w:t>
+      </w:r>
+      <w:r>
+        <w:t>wa</w:t>
+      </w:r>
+      <w:r>
+        <w:t xml:space="preserve">s partially funded by the Joint Institute for the Study of the Atmosphere and Ocean (JISAO) under NOAA Cooperative Agreement No. </w:t>
+      </w:r>
+      <w:r>
+        <w:rPr>
+          <w:highlight w:val="cyan"/>
+        </w:rPr>
+        <w:t>?</w:t>
+      </w:r>
+      <w:r>
+        <w:t xml:space="preserve">, Contribution </w:t>
+      </w:r>
+      <w:r>
+        <w:rPr>
+          <w:highlight w:val="cyan"/>
+        </w:rPr>
+        <w:t>?</w:t>
+      </w:r>
+      <w:r>
+        <w:t xml:space="preserve">. </w:t>
+      </w:r>
+    </w:p>
+    <w:p>
+      <w:pPr>
+        <w:tabs>
+          <w:tab w:val="left" w:pos="360"/>
+        </w:tabs>
+      </w:pPr>
+    </w:p>
+    <w:p>
+      <w:pPr>
+        <w:spacing w:after="200" w:line="276" w:lineRule="auto"/>
+        <w:rPr>
+          <w:b/>
+        </w:rPr>
+      </w:pPr>
+      <w:r>
+        <w:rPr>
+          <w:b/>
+        </w:rPr>
         <w:lastRenderedPageBreak/>
-        <w:t xml:space="preserve">types of model misspecification.  The analyst could then sequentially additional flexibility in these processes by treating them as random effects </w:t>
-      </w:r>
-      <w:r>
-        <w:fldChar w:fldCharType="begin"/>
-      </w:r>
-      <w:r>
-        <w:instrText xml:space="preserve"> ADDIN ZOTERO_ITEM CSL_CITATION {"citationID":"tebgvr7pv","properties":{"formattedCitation":"(Thorson et al., 2015)","plainCitation":"(Thorson et al., 2015)"},"citationItems":[{"id":3084,"uris":["http://zotero.org/users/251206/items/VUXCEEZD"],"uri":["http://zotero.org/users/251206/items/VUXCEEZD"],"itemData":{"id":3084,"type":"article-journal","title":"Random effect estimation of time-varying factors in Stock Synthesis","container-title":"ICES Journal of Marine Science: Journal du Conseil","page":"178-185","volume":"72","issue":"1","source":"icesjms.oxfordjournals.org","abstract":"Biological processes such as fishery selectivity, natural mortality, and somatic growth can vary over time, but it is challenging to estimate the magnitude of time-variation of demographic parameters in population dynamics models, particularly when using penalized-likelihood estimation approaches. Random-effect approaches can estimate the variance, but are computationally infeasible or not implemented for many models and software packages. We show that existing models and software based on penalized-likelihood can be used to calculate the Laplace approximation to the marginal likelihood of parameters representing variability over time, and specifically demonstrate this approach via application to Stock Synthesis. Using North Sea cod and Pacific hake models as case studies, we show that this method has little bias in estimating variances for simulated data. It also provides a similar estimate of variability in hake recruitment (log-SD = 1.43) to that obtained from Markov chain Monte Carlo (MCMC) methods (log-SD = 1.68), and the method estimates a non-trivial magnitude (log-SD = 0.07) of variation in growth for North Sea cod. We conclude by discussing the generality of the proposed method and by recommending future research regarding its performance relative to MCMC, particularly when estimating multiple variances simultaneously.","DOI":"10.1093/icesjms/fst211","ISSN":"1054-3139, 1095-9289","journalAbbreviation":"ICES J. Mar. Sci.","language":"en","author":[{"family":"Thorson","given":"James T."},{"family":"Hicks","given":"Allan C."},{"family":"Methot","given":"Richard D."}],"issued":{"date-parts":[["2015",1,1]]}}}],"schema":"https://github.com/citation-style-language/schema/raw/master/csl-citation.json"} </w:instrText>
-      </w:r>
-      <w:r>
-        <w:fldChar w:fldCharType="separate"/>
-      </w:r>
-      <w:r>
-        <w:rPr>
-          <w:rFonts w:cs="Times New Roman"/>
-        </w:rPr>
-        <w:t>(Thorson et al., 2015)</w:t>
-      </w:r>
-      <w:r>
-        <w:fldChar w:fldCharType="end"/>
-      </w:r>
-      <w:r>
-        <w:t xml:space="preserve">, and could determine which change causes the magnitude of overdispersion to decrease.  </w:t>
-      </w:r>
-    </w:p>
-    <w:p>
-      <w:pPr>
-        <w:tabs>
-          <w:tab w:val="left" w:pos="360"/>
-        </w:tabs>
-      </w:pPr>
-    </w:p>
-    <w:p>
-      <w:pPr>
-        <w:tabs>
-          <w:tab w:val="left" w:pos="360"/>
-        </w:tabs>
-      </w:pPr>
-    </w:p>
-    <w:p>
-      <w:pPr>
-        <w:tabs>
-          <w:tab w:val="left" w:pos="360"/>
-        </w:tabs>
-        <w:rPr>
-          <w:b/>
-        </w:rPr>
-      </w:pPr>
-      <w:r>
-        <w:rPr>
-          <w:b/>
-        </w:rPr>
-        <w:t>Acknowledgements</w:t>
-      </w:r>
-    </w:p>
-    <w:p>
-      <w:pPr>
-        <w:tabs>
-          <w:tab w:val="left" w:pos="360"/>
-        </w:tabs>
-      </w:pPr>
-      <w:r>
-        <w:t>Partial support for KFJ was provided by the National Marine Fisheries-Sea Grant Population Dynamics Fellowship (</w:t>
-      </w:r>
-      <w:r>
-        <w:rPr>
-          <w:highlight w:val="cyan"/>
-        </w:rPr>
-        <w:t>?</w:t>
-      </w:r>
-      <w:r>
-        <w:t xml:space="preserve">). This publication </w:t>
-      </w:r>
-      <w:r>
-        <w:t>wa</w:t>
-      </w:r>
-      <w:r>
-        <w:t xml:space="preserve">s partially funded by the Joint Institute for the Study of the Atmosphere and Ocean (JISAO) under NOAA Cooperative Agreement No. </w:t>
-      </w:r>
-      <w:r>
-        <w:rPr>
-          <w:highlight w:val="cyan"/>
-        </w:rPr>
-        <w:t>?</w:t>
-      </w:r>
-      <w:r>
-        <w:t xml:space="preserve">, Contribution </w:t>
-      </w:r>
-      <w:r>
-        <w:rPr>
-          <w:highlight w:val="cyan"/>
-        </w:rPr>
-        <w:t>?</w:t>
-      </w:r>
-      <w:r>
-        <w:t xml:space="preserve">. </w:t>
-      </w:r>
-    </w:p>
-    <w:p>
-      <w:pPr>
-        <w:tabs>
-          <w:tab w:val="left" w:pos="360"/>
-        </w:tabs>
-      </w:pPr>
-    </w:p>
-    <w:p>
-      <w:pPr>
-        <w:spacing w:after="200" w:line="276" w:lineRule="auto"/>
-        <w:rPr>
-          <w:b/>
-        </w:rPr>
-      </w:pPr>
-      <w:r>
-        <w:rPr>
-          <w:b/>
-        </w:rPr>
         <w:br w:type="page"/>
       </w:r>
     </w:p>
@@ -8901,7 +9184,13 @@
       </w:pPr>
       <w:r>
         <w:lastRenderedPageBreak/>
-        <w:t>Fig. 3. Estimated effective sample size (</w:t>
+        <w:t xml:space="preserve">Fig. 3. Estimated </w:t>
+      </w:r>
+      <w:r>
+        <w:t xml:space="preserve">Dirichlet-multinomial variance inflation parameter (top panel) and </w:t>
+      </w:r>
+      <w:r>
+        <w:t>effective sample size (</w:t>
       </w:r>
       <m:oMath>
         <m:sSub>
@@ -8935,6 +9224,12 @@
         <w:rPr>
           <w:rFonts w:eastAsiaTheme="minorEastAsia"/>
         </w:rPr>
+        <w:t>, bottom panel</w:t>
+      </w:r>
+      <w:r>
+        <w:rPr>
+          <w:rFonts w:eastAsiaTheme="minorEastAsia"/>
+        </w:rPr>
         <w:t xml:space="preserve">) from </w:t>
       </w:r>
       <w:r>
@@ -8977,7 +9272,19 @@
         <w:rPr>
           <w:rFonts w:eastAsiaTheme="minorEastAsia"/>
         </w:rPr>
-        <w:t xml:space="preserve"> of the Dirichlet-Multinomial (DM) distribution implemented in Stock Synthesis as the amount of information contained in the data decreased (i.e., operating model (OM) inflation factor).</w:t>
+        <w:t xml:space="preserve"> of the Dirichlet-Multinomial (DM) distribution implemented in Stock Synthesis </w:t>
+      </w:r>
+      <w:r>
+        <w:rPr>
+          <w:rFonts w:eastAsiaTheme="minorEastAsia"/>
+        </w:rPr>
+        <w:t>shown for three “true sample sizes” (representing an increase in available information from 25 to 400 true samples per year) and three levels of variance inflation (wherein the input sample size provided to Stock Synthsis is 25, 100, or 1000 the true sample size)</w:t>
+      </w:r>
+      <w:r>
+        <w:rPr>
+          <w:rFonts w:eastAsiaTheme="minorEastAsia"/>
+        </w:rPr>
+        <w:t>.</w:t>
       </w:r>
     </w:p>
     <w:p>
@@ -8992,9 +9299,9 @@
         </w:rPr>
         <w:drawing>
           <wp:inline distT="0" distB="0" distL="0" distR="0">
-            <wp:extent cx="4267200" cy="4267200"/>
+            <wp:extent cx="3657600" cy="5486400"/>
             <wp:effectExtent l="0" t="0" r="0" b="0"/>
-            <wp:docPr id="2" name="Picture 2" descr="C:\Users\James.Thorson\Desktop\Project_git\Dirichlet-Multinomial\results\ESS_inflation.png"/>
+            <wp:docPr id="7" name="Picture 7" descr="C:\Users\James.Thorson\Desktop\Project_git\Dirichlet-Multinomial\results\Combined_simulation_results.png"/>
             <wp:cNvGraphicFramePr>
               <a:graphicFrameLocks xmlns:a="http://schemas.openxmlformats.org/drawingml/2006/main" noChangeAspect="1"/>
             </wp:cNvGraphicFramePr>
@@ -9002,7 +9309,7 @@
               <a:graphicData uri="http://schemas.openxmlformats.org/drawingml/2006/picture">
                 <pic:pic xmlns:pic="http://schemas.openxmlformats.org/drawingml/2006/picture">
                   <pic:nvPicPr>
-                    <pic:cNvPr id="0" name="Picture 2" descr="C:\Users\James.Thorson\Desktop\Project_git\Dirichlet-Multinomial\results\ESS_inflation.png"/>
+                    <pic:cNvPr id="0" name="Picture 3" descr="C:\Users\James.Thorson\Desktop\Project_git\Dirichlet-Multinomial\results\Combined_simulation_results.png"/>
                     <pic:cNvPicPr>
                       <a:picLocks noChangeAspect="1" noChangeArrowheads="1"/>
                     </pic:cNvPicPr>
@@ -9023,7 +9330,7 @@
                   <pic:spPr bwMode="auto">
                     <a:xfrm>
                       <a:off x="0" y="0"/>
-                      <a:ext cx="4267200" cy="4267200"/>
+                      <a:ext cx="3657600" cy="5486400"/>
                     </a:xfrm>
                     <a:prstGeom prst="rect">
                       <a:avLst/>
@@ -9059,72 +9366,153 @@
       </w:pPr>
       <w:r>
         <w:lastRenderedPageBreak/>
-        <w:t xml:space="preserve">Fig. 4. Relative error in estimates of </w:t>
-      </w:r>
-      <m:oMath>
-        <m:r>
-          <w:rPr>
-            <w:rFonts w:ascii="Cambria Math" w:hAnsi="Cambria Math"/>
-          </w:rPr>
-          <m:t>ln</m:t>
-        </m:r>
-        <m:d>
-          <m:dPr>
-            <m:ctrlPr>
-              <w:rPr>
-                <w:rFonts w:ascii="Cambria Math" w:hAnsi="Cambria Math"/>
-                <w:i/>
-              </w:rPr>
-            </m:ctrlPr>
-          </m:dPr>
-          <m:e>
-            <m:sSub>
-              <m:sSubPr>
-                <m:ctrlPr>
-                  <w:rPr>
-                    <w:rFonts w:ascii="Cambria Math" w:hAnsi="Cambria Math"/>
-                    <w:i/>
-                  </w:rPr>
-                </m:ctrlPr>
-              </m:sSubPr>
-              <m:e>
-                <m:r>
-                  <w:rPr>
-                    <w:rFonts w:ascii="Cambria Math" w:hAnsi="Cambria Math"/>
-                  </w:rPr>
-                  <m:t>R</m:t>
-                </m:r>
-              </m:e>
-              <m:sub>
-                <m:r>
-                  <w:rPr>
-                    <w:rFonts w:ascii="Cambria Math" w:hAnsi="Cambria Math"/>
-                  </w:rPr>
-                  <m:t>0</m:t>
-                </m:r>
-              </m:sub>
-            </m:sSub>
-          </m:e>
-        </m:d>
-      </m:oMath>
-      <w:r>
-        <w:rPr>
-          <w:rFonts w:eastAsiaTheme="minorEastAsia"/>
-        </w:rPr>
-        <w:t xml:space="preserve"> and </w:t>
+        <w:t xml:space="preserve">Fig. 4. Relative error in </w:t>
+      </w:r>
+      <w:r>
+        <w:t xml:space="preserve">parameter </w:t>
+      </w:r>
+      <w:r>
+        <w:t xml:space="preserve">estimates </w:t>
+      </w:r>
+      <w:r>
+        <w:rPr>
+          <w:rFonts w:eastAsiaTheme="minorEastAsia"/>
+        </w:rPr>
+        <w:t xml:space="preserve">across estimation methods (rows; </w:t>
+      </w:r>
+      <w:r>
+        <w:rPr>
+          <w:rFonts w:eastAsiaTheme="minorEastAsia"/>
+        </w:rPr>
+        <w:t xml:space="preserve">“M-I”: reweighted using the McAllister-Ianelli method; “unweighted”: conventional </w:t>
+      </w:r>
+      <w:r>
+        <w:rPr>
+          <w:rFonts w:eastAsiaTheme="minorEastAsia"/>
+        </w:rPr>
+        <w:t>multinomial</w:t>
+      </w:r>
+      <w:r>
+        <w:rPr>
+          <w:rFonts w:eastAsiaTheme="minorEastAsia"/>
+        </w:rPr>
+        <w:t xml:space="preserve"> treating input as effective sample size; “D-M”: linear-parameterization of the Dirichlet-m</w:t>
+      </w:r>
+      <w:r>
+        <w:rPr>
+          <w:rFonts w:eastAsiaTheme="minorEastAsia"/>
+        </w:rPr>
+        <w:t xml:space="preserve">ultinomial </w:t>
+      </w:r>
+      <w:r>
+        <w:rPr>
+          <w:rFonts w:eastAsiaTheme="minorEastAsia"/>
+        </w:rPr>
+        <w:t>distribution</w:t>
+      </w:r>
+      <w:r>
+        <w:rPr>
+          <w:rFonts w:eastAsiaTheme="minorEastAsia"/>
+        </w:rPr>
+        <w:t xml:space="preserve">) and levels of </w:t>
+      </w:r>
+      <w:r>
+        <w:rPr>
+          <w:rFonts w:eastAsiaTheme="minorEastAsia"/>
+        </w:rPr>
+        <w:t xml:space="preserve">the </w:t>
+      </w:r>
+      <w:r>
+        <w:rPr>
+          <w:rFonts w:eastAsiaTheme="minorEastAsia"/>
+        </w:rPr>
+        <w:t xml:space="preserve">inflation </w:t>
+      </w:r>
+      <w:r>
+        <w:rPr>
+          <w:rFonts w:eastAsiaTheme="minorEastAsia"/>
+        </w:rPr>
+        <w:t xml:space="preserve">factor </w:t>
+      </w:r>
+      <w:r>
+        <w:rPr>
+          <w:rFonts w:eastAsiaTheme="minorEastAsia"/>
+        </w:rPr>
+        <w:t xml:space="preserve">for the fishery age-composition data in the operating model (columns). </w:t>
+      </w:r>
+      <w:r>
+        <w:rPr>
+          <w:rFonts w:eastAsiaTheme="minorEastAsia"/>
+        </w:rPr>
+        <w:t xml:space="preserve"> Each panel depicts the maximum likelihood estimates of natural mortality rate (</w:t>
       </w:r>
       <w:r>
         <w:rPr>
           <w:rFonts w:eastAsiaTheme="minorEastAsia"/>
           <w:i/>
         </w:rPr>
-        <w:t>M</w:t>
-      </w:r>
-      <w:r>
-        <w:rPr>
-          <w:rFonts w:eastAsiaTheme="minorEastAsia"/>
-        </w:rPr>
-        <w:t xml:space="preserve"> across estimation methods (rows; multinomial (MN) and Dirichlet-Multinomial (DM)) and levels of inflation for the fishery age-composition data in the operating model (columns). Gradients are shown for the estimation method with red indicating models that may not have properly converged. Lower left paneldoes not contain results because the DM estimation method was not used when the inflation factor was one.</w:t>
+        <w:t>M,</w:t>
+      </w:r>
+      <w:r>
+        <w:rPr>
+          <w:rFonts w:eastAsiaTheme="minorEastAsia"/>
+        </w:rPr>
+        <w:t xml:space="preserve"> y-axis) and average unfished recruitment (</w:t>
+      </w:r>
+      <w:r>
+        <w:rPr>
+          <w:rFonts w:eastAsiaTheme="minorEastAsia"/>
+          <w:i/>
+        </w:rPr>
+        <w:t>ln(R0)</w:t>
+      </w:r>
+      <w:r>
+        <w:rPr>
+          <w:rFonts w:eastAsiaTheme="minorEastAsia"/>
+        </w:rPr>
+        <w:t xml:space="preserve">, x-axis), where colors are used to distinguish estimates.  </w:t>
+      </w:r>
+      <w:r>
+        <w:rPr>
+          <w:rFonts w:eastAsiaTheme="minorEastAsia"/>
+        </w:rPr>
+        <w:t>We only show results for estimation models where the maximum final gradient was &lt;0.1 (the number of replicates across models is indicated in each panel, where 300 implies that all 100 replicates coverged for each of three estimation models), and confirm that results are qualitatively similar if using a different convergence threshold.</w:t>
+      </w:r>
+      <w:r>
+        <w:rPr>
+          <w:rFonts w:eastAsiaTheme="minorEastAsia"/>
+        </w:rPr>
+        <w:t xml:space="preserve"> </w:t>
+      </w:r>
+      <w:r>
+        <w:rPr>
+          <w:rFonts w:eastAsiaTheme="minorEastAsia"/>
+        </w:rPr>
+        <w:t xml:space="preserve"> The l</w:t>
+      </w:r>
+      <w:r>
+        <w:rPr>
+          <w:rFonts w:eastAsiaTheme="minorEastAsia"/>
+        </w:rPr>
+        <w:t>ower left panel</w:t>
+      </w:r>
+      <w:r>
+        <w:rPr>
+          <w:rFonts w:eastAsiaTheme="minorEastAsia"/>
+        </w:rPr>
+        <w:t xml:space="preserve"> </w:t>
+      </w:r>
+      <w:r>
+        <w:rPr>
+          <w:rFonts w:eastAsiaTheme="minorEastAsia"/>
+        </w:rPr>
+        <w:t>is not plotted</w:t>
+      </w:r>
+      <w:r>
+        <w:rPr>
+          <w:rFonts w:eastAsiaTheme="minorEastAsia"/>
+        </w:rPr>
+        <w:t xml:space="preserve"> because the DM estimation method was not used when the inflation factor was one.</w:t>
       </w:r>
     </w:p>
     <w:p>
@@ -9137,11 +9525,12 @@
         <w:rPr>
           <w:noProof/>
         </w:rPr>
+        <w:lastRenderedPageBreak/>
         <w:drawing>
           <wp:inline distT="0" distB="0" distL="0" distR="0">
-            <wp:extent cx="4267200" cy="4267200"/>
-            <wp:effectExtent l="0" t="0" r="0" b="0"/>
-            <wp:docPr id="3" name="Picture 3" descr="C:\Users\James.Thorson\Desktop\Project_git\Dirichlet-Multinomial\results\R0andM_inflation.png"/>
+            <wp:extent cx="5943600" cy="4452135"/>
+            <wp:effectExtent l="0" t="0" r="0" b="5715"/>
+            <wp:docPr id="10" name="Picture 10" descr="C:\Users\James.Thorson\Desktop\Project_git\Dirichlet-Multinomial\results\R0andM_inflation.png"/>
             <wp:cNvGraphicFramePr>
               <a:graphicFrameLocks xmlns:a="http://schemas.openxmlformats.org/drawingml/2006/main" noChangeAspect="1"/>
             </wp:cNvGraphicFramePr>
@@ -9149,7 +9538,7 @@
               <a:graphicData uri="http://schemas.openxmlformats.org/drawingml/2006/picture">
                 <pic:pic xmlns:pic="http://schemas.openxmlformats.org/drawingml/2006/picture">
                   <pic:nvPicPr>
-                    <pic:cNvPr id="0" name="Picture 3" descr="C:\Users\James.Thorson\Desktop\Project_git\Dirichlet-Multinomial\results\R0andM_inflation.png"/>
+                    <pic:cNvPr id="0" name="Picture 6" descr="C:\Users\James.Thorson\Desktop\Project_git\Dirichlet-Multinomial\results\R0andM_inflation.png"/>
                     <pic:cNvPicPr>
                       <a:picLocks noChangeAspect="1" noChangeArrowheads="1"/>
                     </pic:cNvPicPr>
@@ -9170,7 +9559,7 @@
                   <pic:spPr bwMode="auto">
                     <a:xfrm>
                       <a:off x="0" y="0"/>
-                      <a:ext cx="4267200" cy="4267200"/>
+                      <a:ext cx="5943600" cy="4452135"/>
                     </a:xfrm>
                     <a:prstGeom prst="rect">
                       <a:avLst/>
@@ -9221,8 +9610,6 @@
         </w:rPr>
         <w:annotationRef/>
       </w:r>
-      <w:bookmarkStart w:id="1" w:name="_GoBack"/>
-      <w:bookmarkEnd w:id="1"/>
       <w:r>
         <w:t>Coggins and Quinn, 1998; Crone and Sampson, 1998</w:t>
       </w:r>
@@ -9241,7 +9628,7 @@
       </w:r>
     </w:p>
   </w:comment>
-  <w:comment w:id="2" w:author="JTT" w:date="2015-09-07T16:29:00Z" w:initials="JT">
+  <w:comment w:id="1" w:author="JTT" w:date="2015-09-07T16:29:00Z" w:initials="JT">
     <w:p>
       <w:pPr>
         <w:pStyle w:val="CommentText"/>

</xml_diff>